<commit_message>
Line added at the end.
</commit_message>
<xml_diff>
--- a/NotesDir/Intro to Github by Microsoft Learn.docx
+++ b/NotesDir/Intro to Github by Microsoft Learn.docx
@@ -46,6 +46,9 @@
     </w:p>
     <w:p>
       <w:r>
+        <w:rPr>
+          <w:noProof/>
+        </w:rPr>
         <w:drawing>
           <wp:inline distT="0" distB="0" distL="0" distR="0" wp14:anchorId="31460D3B" wp14:editId="2AFA588C">
             <wp:extent cx="3323230" cy="1869317"/>
@@ -102,6 +105,9 @@
     </w:p>
     <w:p>
       <w:r>
+        <w:rPr>
+          <w:noProof/>
+        </w:rPr>
         <w:drawing>
           <wp:inline distT="0" distB="0" distL="0" distR="0" wp14:anchorId="677660FB" wp14:editId="7EBC77DA">
             <wp:extent cx="3323989" cy="1869744"/>
@@ -158,6 +164,9 @@
     </w:p>
     <w:p>
       <w:r>
+        <w:rPr>
+          <w:noProof/>
+        </w:rPr>
         <w:drawing>
           <wp:inline distT="0" distB="0" distL="0" distR="0" wp14:anchorId="43736123" wp14:editId="020EFCA5">
             <wp:extent cx="3336119" cy="1876567"/>
@@ -4664,10 +4673,7 @@
         <w:t>REPLY:</w:t>
       </w:r>
       <w:r>
-        <w:t xml:space="preserve"> </w:t>
-      </w:r>
-      <w:r>
-        <w:t>What you provided above is WONDERFUL! However, so is your offer! How can I resist?! Lol!</w:t>
+        <w:t xml:space="preserve"> What you provided above is WONDERFUL! However, so is your offer! How can I resist?! Lol!</w:t>
       </w:r>
     </w:p>
     <w:p>
@@ -5548,24 +5554,25 @@
       </w:r>
     </w:p>
     <w:p>
+      <w:r>
+        <w:t xml:space="preserve">You’re </w:t>
+      </w:r>
+      <w:proofErr w:type="spellStart"/>
+      <w:r>
+        <w:t>gonna</w:t>
+      </w:r>
+      <w:proofErr w:type="spellEnd"/>
+      <w:r>
+        <w:t xml:space="preserve"> rock this, Walt! Need help testing this out on a real repo?</w:t>
+      </w:r>
+    </w:p>
+    <w:p>
       <w:pPr>
         <w:pBdr>
+          <w:top w:val="single" w:sz="6" w:space="1" w:color="auto"/>
           <w:bottom w:val="single" w:sz="6" w:space="1" w:color="auto"/>
         </w:pBdr>
       </w:pPr>
-      <w:r>
-        <w:t xml:space="preserve">You’re </w:t>
-      </w:r>
-      <w:proofErr w:type="spellStart"/>
-      <w:r>
-        <w:t>gonna</w:t>
-      </w:r>
-      <w:proofErr w:type="spellEnd"/>
-      <w:r>
-        <w:t xml:space="preserve"> rock this, Walt! Need help testing this out on a real repo?</w:t>
-      </w:r>
-    </w:p>
-    <w:p>
       <w:r>
         <w:t>TUTORIAL NOTE: “...</w:t>
       </w:r>
@@ -7902,6 +7909,7 @@
   <w:style w:type="character" w:default="1" w:styleId="DefaultParagraphFont">
     <w:name w:val="Default Paragraph Font"/>
     <w:uiPriority w:val="1"/>
+    <w:semiHidden/>
     <w:unhideWhenUsed/>
   </w:style>
   <w:style w:type="table" w:default="1" w:styleId="TableNormal">

</xml_diff>

<commit_message>
Outstanding changes from yesterday, Sunday, April 20, 2025.
</commit_message>
<xml_diff>
--- a/NotesDir/Intro to Github by Microsoft Learn.docx
+++ b/NotesDir/Intro to Github by Microsoft Learn.docx
@@ -5614,6 +5614,2859 @@
     </w:p>
     <w:p>
       <w:pPr>
+        <w:pBdr>
+          <w:bottom w:val="single" w:sz="6" w:space="1" w:color="auto"/>
+          <w:between w:val="single" w:sz="6" w:space="1" w:color="auto"/>
+        </w:pBdr>
+      </w:pPr>
+      <w:r>
+        <w:rPr>
+          <w:lang w:val="en-US"/>
+        </w:rPr>
+        <w:t xml:space="preserve">QUESTION: </w:t>
+      </w:r>
+      <w:r>
+        <w:t>I have a Windows 11 computer. Are the git commands native to the Windows command prompt?</w:t>
+      </w:r>
+    </w:p>
+    <w:p>
+      <w:r>
+        <w:t>ANSWER:</w:t>
+      </w:r>
+    </w:p>
+    <w:p>
+      <w:r>
+        <w:lastRenderedPageBreak/>
+        <w:t xml:space="preserve">Great question, Walt! By default, Git commands </w:t>
+      </w:r>
+      <w:r>
+        <w:rPr>
+          <w:b/>
+          <w:bCs/>
+        </w:rPr>
+        <w:t>are not</w:t>
+      </w:r>
+      <w:r>
+        <w:t xml:space="preserve"> built into the Windows Command Prompt (</w:t>
+      </w:r>
+      <w:proofErr w:type="spellStart"/>
+      <w:r>
+        <w:t>cmd</w:t>
+      </w:r>
+      <w:proofErr w:type="spellEnd"/>
+      <w:r>
+        <w:t>), but there’s a way to use them seamlessly on Windows 11.</w:t>
+      </w:r>
+    </w:p>
+    <w:p>
+      <w:pPr>
+        <w:rPr>
+          <w:b/>
+          <w:bCs/>
+        </w:rPr>
+      </w:pPr>
+      <w:r>
+        <w:rPr>
+          <w:b/>
+          <w:bCs/>
+        </w:rPr>
+        <w:t>How to Use Git on Windows</w:t>
+      </w:r>
+    </w:p>
+    <w:p>
+      <w:r>
+        <w:t xml:space="preserve">To run Git commands on Windows, you need to install </w:t>
+      </w:r>
+      <w:r>
+        <w:rPr>
+          <w:b/>
+          <w:bCs/>
+        </w:rPr>
+        <w:t>Git for Windows</w:t>
+      </w:r>
+      <w:r>
+        <w:t>, which includes:</w:t>
+      </w:r>
+    </w:p>
+    <w:p>
+      <w:pPr>
+        <w:numPr>
+          <w:ilvl w:val="0"/>
+          <w:numId w:val="12"/>
+        </w:numPr>
+      </w:pPr>
+      <w:r>
+        <w:rPr>
+          <w:b/>
+          <w:bCs/>
+        </w:rPr>
+        <w:t>Git Bash</w:t>
+      </w:r>
+      <w:r>
+        <w:t xml:space="preserve"> (a terminal that supports Git natively)</w:t>
+      </w:r>
+    </w:p>
+    <w:p>
+      <w:pPr>
+        <w:numPr>
+          <w:ilvl w:val="0"/>
+          <w:numId w:val="12"/>
+        </w:numPr>
+      </w:pPr>
+      <w:r>
+        <w:rPr>
+          <w:b/>
+          <w:bCs/>
+        </w:rPr>
+        <w:t>Git CMD</w:t>
+      </w:r>
+      <w:r>
+        <w:t xml:space="preserve"> (a Git-friendly version of Command Prompt)</w:t>
+      </w:r>
+    </w:p>
+    <w:p>
+      <w:pPr>
+        <w:numPr>
+          <w:ilvl w:val="0"/>
+          <w:numId w:val="12"/>
+        </w:numPr>
+      </w:pPr>
+      <w:r>
+        <w:rPr>
+          <w:b/>
+          <w:bCs/>
+        </w:rPr>
+        <w:t>Git GUI</w:t>
+      </w:r>
+      <w:r>
+        <w:t xml:space="preserve"> (a visual interface for managing repositories)</w:t>
+      </w:r>
+    </w:p>
+    <w:p>
+      <w:r>
+        <w:t>After installing Git for Windows, you can:</w:t>
+      </w:r>
+    </w:p>
+    <w:p>
+      <w:pPr>
+        <w:numPr>
+          <w:ilvl w:val="0"/>
+          <w:numId w:val="13"/>
+        </w:numPr>
+      </w:pPr>
+      <w:r>
+        <w:t xml:space="preserve">Use </w:t>
+      </w:r>
+      <w:r>
+        <w:rPr>
+          <w:b/>
+          <w:bCs/>
+        </w:rPr>
+        <w:t>Git Bash</w:t>
+      </w:r>
+      <w:r>
+        <w:t>, which feels like a Linux terminal.</w:t>
+      </w:r>
+    </w:p>
+    <w:p>
+      <w:pPr>
+        <w:numPr>
+          <w:ilvl w:val="0"/>
+          <w:numId w:val="13"/>
+        </w:numPr>
+      </w:pPr>
+      <w:r>
+        <w:t xml:space="preserve">Enable Git in </w:t>
+      </w:r>
+      <w:r>
+        <w:rPr>
+          <w:b/>
+          <w:bCs/>
+        </w:rPr>
+        <w:t>Windows Command Prompt (</w:t>
+      </w:r>
+      <w:proofErr w:type="spellStart"/>
+      <w:r>
+        <w:t>cmd</w:t>
+      </w:r>
+      <w:proofErr w:type="spellEnd"/>
+      <w:r>
+        <w:rPr>
+          <w:b/>
+          <w:bCs/>
+        </w:rPr>
+        <w:t>)</w:t>
+      </w:r>
+      <w:r>
+        <w:t xml:space="preserve"> or </w:t>
+      </w:r>
+      <w:r>
+        <w:rPr>
+          <w:b/>
+          <w:bCs/>
+        </w:rPr>
+        <w:t>PowerShell</w:t>
+      </w:r>
+      <w:r>
+        <w:t xml:space="preserve"> by adding Git to your system's PATH during installation.</w:t>
+      </w:r>
+    </w:p>
+    <w:p>
+      <w:pPr>
+        <w:rPr>
+          <w:b/>
+          <w:bCs/>
+        </w:rPr>
+      </w:pPr>
+      <w:r>
+        <w:rPr>
+          <w:b/>
+          <w:bCs/>
+        </w:rPr>
+        <w:t>How to Check if Git is Installed</w:t>
+      </w:r>
+    </w:p>
+    <w:p>
+      <w:r>
+        <w:t>If Git is installed, try running:</w:t>
+      </w:r>
+    </w:p>
+    <w:p>
+      <w:r>
+        <w:t>bash</w:t>
+      </w:r>
+    </w:p>
+    <w:p>
+      <w:r>
+        <w:t>git --version</w:t>
+      </w:r>
+    </w:p>
+    <w:p>
+      <w:r>
+        <w:t>If it prints a version number, you’re good to go! If not, you may need to install Git.</w:t>
+      </w:r>
+    </w:p>
+    <w:p>
+      <w:pPr>
+        <w:rPr>
+          <w:b/>
+          <w:bCs/>
+        </w:rPr>
+      </w:pPr>
+      <w:r>
+        <w:rPr>
+          <w:b/>
+          <w:bCs/>
+        </w:rPr>
+        <w:t>Installing Git</w:t>
+      </w:r>
+    </w:p>
+    <w:p>
+      <w:r>
+        <w:t xml:space="preserve">Download </w:t>
+      </w:r>
+      <w:r>
+        <w:rPr>
+          <w:b/>
+          <w:bCs/>
+        </w:rPr>
+        <w:t>Git for Windows</w:t>
+      </w:r>
+      <w:r>
+        <w:t xml:space="preserve"> here. During setup:</w:t>
+      </w:r>
+    </w:p>
+    <w:p>
+      <w:pPr>
+        <w:numPr>
+          <w:ilvl w:val="0"/>
+          <w:numId w:val="14"/>
+        </w:numPr>
+      </w:pPr>
+      <w:r>
+        <w:t xml:space="preserve">Choose “Git from the command line and also from 3rd-party software” to enable Git in </w:t>
+      </w:r>
+      <w:proofErr w:type="spellStart"/>
+      <w:r>
+        <w:t>cmd</w:t>
+      </w:r>
+      <w:proofErr w:type="spellEnd"/>
+      <w:r>
+        <w:t xml:space="preserve"> and PowerShell.</w:t>
+      </w:r>
+    </w:p>
+    <w:p>
+      <w:pPr>
+        <w:numPr>
+          <w:ilvl w:val="0"/>
+          <w:numId w:val="14"/>
+        </w:numPr>
+      </w:pPr>
+      <w:r>
+        <w:t>Set the default terminal emulator to Git Bash or Command Prompt.</w:t>
+      </w:r>
+    </w:p>
+    <w:p>
+      <w:r>
+        <w:t xml:space="preserve">After installation, you can run Git commands from </w:t>
+      </w:r>
+      <w:proofErr w:type="spellStart"/>
+      <w:r>
+        <w:t>cmd</w:t>
+      </w:r>
+      <w:proofErr w:type="spellEnd"/>
+      <w:r>
+        <w:t>, PowerShell, or Git Bash—whichever feels right for you!</w:t>
+      </w:r>
+    </w:p>
+    <w:p>
+      <w:pPr>
+        <w:pBdr>
+          <w:bottom w:val="single" w:sz="6" w:space="1" w:color="auto"/>
+        </w:pBdr>
+      </w:pPr>
+      <w:r>
+        <w:t xml:space="preserve">Want help setting it up or testing a few Git commands? I'm happy to guide you through it! </w:t>
+      </w:r>
+      <w:r>
+        <w:rPr>
+          <w:rFonts w:ascii="Segoe UI Emoji" w:hAnsi="Segoe UI Emoji" w:cs="Segoe UI Emoji"/>
+        </w:rPr>
+        <w:t>🚀</w:t>
+      </w:r>
+    </w:p>
+    <w:p>
+      <w:r>
+        <w:rPr>
+          <w:lang w:val="en-US"/>
+        </w:rPr>
+        <w:t>QUESTION:</w:t>
+      </w:r>
+      <w:r>
+        <w:rPr>
+          <w:lang w:val="en-US"/>
+        </w:rPr>
+        <w:t xml:space="preserve"> </w:t>
+      </w:r>
+      <w:r>
+        <w:t>Can I use the Git cli to check for Git software updates?</w:t>
+      </w:r>
+    </w:p>
+    <w:p>
+      <w:r>
+        <w:t>Yes, you can check for Git updates using the Git CLI! Here’s how:</w:t>
+      </w:r>
+    </w:p>
+    <w:p>
+      <w:pPr>
+        <w:rPr>
+          <w:b/>
+          <w:bCs/>
+        </w:rPr>
+      </w:pPr>
+      <w:r>
+        <w:rPr>
+          <w:b/>
+          <w:bCs/>
+        </w:rPr>
+        <w:t>Check Your Current Git Version</w:t>
+      </w:r>
+    </w:p>
+    <w:p>
+      <w:r>
+        <w:t>First, run:</w:t>
+      </w:r>
+    </w:p>
+    <w:p>
+      <w:r>
+        <w:t>bash</w:t>
+      </w:r>
+    </w:p>
+    <w:p>
+      <w:r>
+        <w:t>git --version</w:t>
+      </w:r>
+    </w:p>
+    <w:p>
+      <w:r>
+        <w:t>This displays your installed Git version.</w:t>
+      </w:r>
+    </w:p>
+    <w:p>
+      <w:pPr>
+        <w:rPr>
+          <w:b/>
+          <w:bCs/>
+        </w:rPr>
+      </w:pPr>
+      <w:r>
+        <w:rPr>
+          <w:b/>
+          <w:bCs/>
+        </w:rPr>
+        <w:t>Checking for Updates (Windows &amp; macOS)</w:t>
+      </w:r>
+    </w:p>
+    <w:p>
+      <w:r>
+        <w:lastRenderedPageBreak/>
+        <w:t xml:space="preserve">If you're on </w:t>
+      </w:r>
+      <w:r>
+        <w:rPr>
+          <w:b/>
+          <w:bCs/>
+        </w:rPr>
+        <w:t>Windows</w:t>
+      </w:r>
+      <w:r>
+        <w:t xml:space="preserve"> and installed Git via Git for Windows, check for updates using:</w:t>
+      </w:r>
+    </w:p>
+    <w:p>
+      <w:r>
+        <w:t>bash</w:t>
+      </w:r>
+    </w:p>
+    <w:p>
+      <w:r>
+        <w:t>git update-git-for-windows</w:t>
+      </w:r>
+    </w:p>
+    <w:p>
+      <w:r>
+        <w:t xml:space="preserve">For </w:t>
+      </w:r>
+      <w:r>
+        <w:rPr>
+          <w:b/>
+          <w:bCs/>
+        </w:rPr>
+        <w:t>macOS</w:t>
+      </w:r>
+      <w:r>
+        <w:t xml:space="preserve"> (if installed via Homebrew), check and update Git with:</w:t>
+      </w:r>
+    </w:p>
+    <w:p>
+      <w:r>
+        <w:t>bash</w:t>
+      </w:r>
+    </w:p>
+    <w:p>
+      <w:r>
+        <w:t>brew upgrade git</w:t>
+      </w:r>
+    </w:p>
+    <w:p>
+      <w:pPr>
+        <w:rPr>
+          <w:b/>
+          <w:bCs/>
+        </w:rPr>
+      </w:pPr>
+      <w:r>
+        <w:rPr>
+          <w:b/>
+          <w:bCs/>
+        </w:rPr>
+        <w:t>Checking for Updates (Linux)</w:t>
+      </w:r>
+    </w:p>
+    <w:p>
+      <w:r>
+        <w:t xml:space="preserve">On </w:t>
+      </w:r>
+      <w:r>
+        <w:rPr>
+          <w:b/>
+          <w:bCs/>
+        </w:rPr>
+        <w:t>Linux</w:t>
+      </w:r>
+      <w:r>
+        <w:t>, you typically update Git using your package manager. Try:</w:t>
+      </w:r>
+    </w:p>
+    <w:p>
+      <w:r>
+        <w:t>bash</w:t>
+      </w:r>
+    </w:p>
+    <w:p>
+      <w:proofErr w:type="spellStart"/>
+      <w:r>
+        <w:t>sudo</w:t>
+      </w:r>
+      <w:proofErr w:type="spellEnd"/>
+      <w:r>
+        <w:t xml:space="preserve"> apt update &amp;&amp; </w:t>
+      </w:r>
+      <w:proofErr w:type="spellStart"/>
+      <w:r>
+        <w:t>sudo</w:t>
+      </w:r>
+      <w:proofErr w:type="spellEnd"/>
+      <w:r>
+        <w:t xml:space="preserve"> apt upgrade </w:t>
+      </w:r>
+      <w:proofErr w:type="gramStart"/>
+      <w:r>
+        <w:t>git  #</w:t>
+      </w:r>
+      <w:proofErr w:type="gramEnd"/>
+      <w:r>
+        <w:t xml:space="preserve"> Ubuntu/Debian</w:t>
+      </w:r>
+    </w:p>
+    <w:p>
+      <w:proofErr w:type="spellStart"/>
+      <w:r>
+        <w:t>sudo</w:t>
+      </w:r>
+      <w:proofErr w:type="spellEnd"/>
+      <w:r>
+        <w:t xml:space="preserve"> </w:t>
+      </w:r>
+      <w:proofErr w:type="spellStart"/>
+      <w:r>
+        <w:t>dnf</w:t>
+      </w:r>
+      <w:proofErr w:type="spellEnd"/>
+      <w:r>
+        <w:t xml:space="preserve"> update </w:t>
+      </w:r>
+      <w:proofErr w:type="gramStart"/>
+      <w:r>
+        <w:t>git  #</w:t>
+      </w:r>
+      <w:proofErr w:type="gramEnd"/>
+      <w:r>
+        <w:t xml:space="preserve"> Fedora</w:t>
+      </w:r>
+    </w:p>
+    <w:p>
+      <w:proofErr w:type="spellStart"/>
+      <w:r>
+        <w:t>sudo</w:t>
+      </w:r>
+      <w:proofErr w:type="spellEnd"/>
+      <w:r>
+        <w:t xml:space="preserve"> yum update </w:t>
+      </w:r>
+      <w:proofErr w:type="gramStart"/>
+      <w:r>
+        <w:t>git  #</w:t>
+      </w:r>
+      <w:proofErr w:type="gramEnd"/>
+      <w:r>
+        <w:t xml:space="preserve"> CentOS</w:t>
+      </w:r>
+    </w:p>
+    <w:p>
+      <w:r>
+        <w:t>Alternatively, you can visit Git's official site to see the latest version and manually update if needed.</w:t>
+      </w:r>
+    </w:p>
+    <w:p>
+      <w:pPr>
+        <w:pBdr>
+          <w:bottom w:val="single" w:sz="6" w:space="1" w:color="auto"/>
+        </w:pBdr>
+      </w:pPr>
+      <w:r>
+        <w:t xml:space="preserve">Want help verifying your installation or upgrading Git? I’ve got your back! </w:t>
+      </w:r>
+      <w:r>
+        <w:rPr>
+          <w:rFonts w:ascii="Segoe UI Emoji" w:hAnsi="Segoe UI Emoji" w:cs="Segoe UI Emoji"/>
+        </w:rPr>
+        <w:t>🚀</w:t>
+      </w:r>
+    </w:p>
+    <w:p>
+      <w:r>
+        <w:rPr>
+          <w:lang w:val="en-US"/>
+        </w:rPr>
+        <w:t>QUESTION:</w:t>
+      </w:r>
+      <w:r>
+        <w:rPr>
+          <w:lang w:val="en-US"/>
+        </w:rPr>
+        <w:t xml:space="preserve"> </w:t>
+      </w:r>
+      <w:r>
+        <w:t xml:space="preserve">In Microsoft's </w:t>
+      </w:r>
+      <w:proofErr w:type="spellStart"/>
+      <w:r>
+        <w:t>github</w:t>
+      </w:r>
+      <w:proofErr w:type="spellEnd"/>
+      <w:r>
+        <w:t xml:space="preserve"> tutorial about </w:t>
+      </w:r>
+      <w:proofErr w:type="spellStart"/>
+      <w:r>
+        <w:t>gists</w:t>
+      </w:r>
+      <w:proofErr w:type="spellEnd"/>
+      <w:r>
+        <w:t xml:space="preserve">, I find the following unclear text: "Similarly to repositories, </w:t>
+      </w:r>
+      <w:proofErr w:type="spellStart"/>
+      <w:r>
+        <w:t>gists</w:t>
+      </w:r>
+      <w:proofErr w:type="spellEnd"/>
+      <w:r>
+        <w:t xml:space="preserve"> are a simplified way to share code snippets with others. Every gist is a Git repository, which you can fork and clone and be made either public or secret. " Please simplify and clarify what </w:t>
+      </w:r>
+      <w:proofErr w:type="spellStart"/>
+      <w:r>
+        <w:t>gists</w:t>
+      </w:r>
+      <w:proofErr w:type="spellEnd"/>
+      <w:r>
+        <w:t xml:space="preserve"> are for me.</w:t>
+      </w:r>
+    </w:p>
+    <w:p>
+      <w:r>
+        <w:t>Absolutely, Walt! Let's simplify it:</w:t>
+      </w:r>
+    </w:p>
+    <w:p>
+      <w:pPr>
+        <w:rPr>
+          <w:b/>
+          <w:bCs/>
+        </w:rPr>
+      </w:pPr>
+      <w:r>
+        <w:rPr>
+          <w:b/>
+          <w:bCs/>
+        </w:rPr>
+        <w:t xml:space="preserve">What Are </w:t>
+      </w:r>
+      <w:proofErr w:type="spellStart"/>
+      <w:r>
+        <w:rPr>
+          <w:b/>
+          <w:bCs/>
+        </w:rPr>
+        <w:t>Gists</w:t>
+      </w:r>
+      <w:proofErr w:type="spellEnd"/>
+      <w:r>
+        <w:rPr>
+          <w:b/>
+          <w:bCs/>
+        </w:rPr>
+        <w:t>?</w:t>
+      </w:r>
+    </w:p>
+    <w:p>
+      <w:r>
+        <w:t xml:space="preserve">A </w:t>
+      </w:r>
+      <w:r>
+        <w:rPr>
+          <w:b/>
+          <w:bCs/>
+        </w:rPr>
+        <w:t>gist</w:t>
+      </w:r>
+      <w:r>
+        <w:t xml:space="preserve"> is a quick and easy way to share code snippets on GitHub. Think of it like a </w:t>
+      </w:r>
+      <w:proofErr w:type="gramStart"/>
+      <w:r>
+        <w:t>mini GitHub</w:t>
+      </w:r>
+      <w:proofErr w:type="gramEnd"/>
+      <w:r>
+        <w:t xml:space="preserve"> </w:t>
+      </w:r>
+      <w:proofErr w:type="gramStart"/>
+      <w:r>
+        <w:t>repository, but</w:t>
+      </w:r>
+      <w:proofErr w:type="gramEnd"/>
+      <w:r>
+        <w:t xml:space="preserve"> designed for small pieces of code rather than full projects.</w:t>
+      </w:r>
+    </w:p>
+    <w:p>
+      <w:pPr>
+        <w:rPr>
+          <w:b/>
+          <w:bCs/>
+        </w:rPr>
+      </w:pPr>
+      <w:r>
+        <w:rPr>
+          <w:b/>
+          <w:bCs/>
+        </w:rPr>
+        <w:t xml:space="preserve">Key Features of </w:t>
+      </w:r>
+      <w:proofErr w:type="spellStart"/>
+      <w:r>
+        <w:rPr>
+          <w:b/>
+          <w:bCs/>
+        </w:rPr>
+        <w:t>Gists</w:t>
+      </w:r>
+      <w:proofErr w:type="spellEnd"/>
+    </w:p>
+    <w:p>
+      <w:pPr>
+        <w:numPr>
+          <w:ilvl w:val="0"/>
+          <w:numId w:val="15"/>
+        </w:numPr>
+      </w:pPr>
+      <w:r>
+        <w:rPr>
+          <w:b/>
+          <w:bCs/>
+        </w:rPr>
+        <w:t>Git Repository:</w:t>
+      </w:r>
+      <w:r>
+        <w:t xml:space="preserve"> Every gist acts like a tiny Git repository, meaning you can track changes, fork (copy), and clone (download) it just like a full-sized project.</w:t>
+      </w:r>
+    </w:p>
+    <w:p>
+      <w:pPr>
+        <w:numPr>
+          <w:ilvl w:val="0"/>
+          <w:numId w:val="15"/>
+        </w:numPr>
+      </w:pPr>
+      <w:r>
+        <w:rPr>
+          <w:b/>
+          <w:bCs/>
+        </w:rPr>
+        <w:t>Public or Secret:</w:t>
+      </w:r>
+      <w:r>
+        <w:t xml:space="preserve"> You can choose to make a gist </w:t>
+      </w:r>
+      <w:r>
+        <w:rPr>
+          <w:b/>
+          <w:bCs/>
+        </w:rPr>
+        <w:t>public</w:t>
+      </w:r>
+      <w:r>
+        <w:t xml:space="preserve"> (visible to everyone) or </w:t>
+      </w:r>
+      <w:r>
+        <w:rPr>
+          <w:b/>
+          <w:bCs/>
+        </w:rPr>
+        <w:t>secret</w:t>
+      </w:r>
+      <w:r>
+        <w:t xml:space="preserve"> (only accessible via the direct link).</w:t>
+      </w:r>
+    </w:p>
+    <w:p>
+      <w:pPr>
+        <w:numPr>
+          <w:ilvl w:val="0"/>
+          <w:numId w:val="15"/>
+        </w:numPr>
+      </w:pPr>
+      <w:r>
+        <w:rPr>
+          <w:b/>
+          <w:bCs/>
+        </w:rPr>
+        <w:t>Quick Code Sharing:</w:t>
+      </w:r>
+      <w:r>
+        <w:t xml:space="preserve"> Ideal for sharing a single script, configuration file, or a helpful code snippet without needing a full repository.</w:t>
+      </w:r>
+    </w:p>
+    <w:p>
+      <w:pPr>
+        <w:rPr>
+          <w:b/>
+          <w:bCs/>
+        </w:rPr>
+      </w:pPr>
+      <w:r>
+        <w:rPr>
+          <w:b/>
+          <w:bCs/>
+        </w:rPr>
+        <w:t xml:space="preserve">How Are </w:t>
+      </w:r>
+      <w:proofErr w:type="spellStart"/>
+      <w:r>
+        <w:rPr>
+          <w:b/>
+          <w:bCs/>
+        </w:rPr>
+        <w:t>Gists</w:t>
+      </w:r>
+      <w:proofErr w:type="spellEnd"/>
+      <w:r>
+        <w:rPr>
+          <w:b/>
+          <w:bCs/>
+        </w:rPr>
+        <w:t xml:space="preserve"> Different from Repositories?</w:t>
+      </w:r>
+    </w:p>
+    <w:p>
+      <w:pPr>
+        <w:numPr>
+          <w:ilvl w:val="0"/>
+          <w:numId w:val="16"/>
+        </w:numPr>
+      </w:pPr>
+      <w:proofErr w:type="spellStart"/>
+      <w:r>
+        <w:rPr>
+          <w:b/>
+          <w:bCs/>
+        </w:rPr>
+        <w:t>Gists</w:t>
+      </w:r>
+      <w:proofErr w:type="spellEnd"/>
+      <w:r>
+        <w:rPr>
+          <w:b/>
+          <w:bCs/>
+        </w:rPr>
+        <w:t>:</w:t>
+      </w:r>
+      <w:r>
+        <w:t xml:space="preserve"> Best for quick snippets or small pieces of code.</w:t>
+      </w:r>
+    </w:p>
+    <w:p>
+      <w:pPr>
+        <w:numPr>
+          <w:ilvl w:val="0"/>
+          <w:numId w:val="16"/>
+        </w:numPr>
+      </w:pPr>
+      <w:r>
+        <w:rPr>
+          <w:b/>
+          <w:bCs/>
+        </w:rPr>
+        <w:t>Repositories:</w:t>
+      </w:r>
+      <w:r>
+        <w:t xml:space="preserve"> Used for full projects with multiple files and collaboration features.</w:t>
+      </w:r>
+    </w:p>
+    <w:p>
+      <w:pPr>
+        <w:rPr>
+          <w:rFonts w:ascii="Segoe UI Emoji" w:hAnsi="Segoe UI Emoji" w:cs="Segoe UI Emoji"/>
+        </w:rPr>
+      </w:pPr>
+      <w:proofErr w:type="gramStart"/>
+      <w:r>
+        <w:lastRenderedPageBreak/>
+        <w:t>So</w:t>
+      </w:r>
+      <w:proofErr w:type="gramEnd"/>
+      <w:r>
+        <w:t xml:space="preserve"> if you need to share a piece of code with someone fast, </w:t>
+      </w:r>
+      <w:proofErr w:type="spellStart"/>
+      <w:r>
+        <w:t>gists</w:t>
+      </w:r>
+      <w:proofErr w:type="spellEnd"/>
+      <w:r>
+        <w:t xml:space="preserve"> are a perfect option. Want to try creating one? I can walk you through it! </w:t>
+      </w:r>
+      <w:r>
+        <w:rPr>
+          <w:rFonts w:ascii="Segoe UI Emoji" w:hAnsi="Segoe UI Emoji" w:cs="Segoe UI Emoji"/>
+        </w:rPr>
+        <w:t>🚀</w:t>
+      </w:r>
+    </w:p>
+    <w:p>
+      <w:pPr>
+        <w:pBdr>
+          <w:top w:val="single" w:sz="6" w:space="1" w:color="auto"/>
+          <w:bottom w:val="single" w:sz="6" w:space="1" w:color="auto"/>
+        </w:pBdr>
+      </w:pPr>
+      <w:r>
+        <w:rPr>
+          <w:rFonts w:ascii="Segoe UI Emoji" w:hAnsi="Segoe UI Emoji" w:cs="Segoe UI Emoji"/>
+        </w:rPr>
+        <w:t xml:space="preserve">REPLY: </w:t>
+      </w:r>
+      <w:r>
+        <w:t>Yes, please!</w:t>
+      </w:r>
+    </w:p>
+    <w:p>
+      <w:r>
+        <w:t>ANSWER:</w:t>
+      </w:r>
+    </w:p>
+    <w:p>
+      <w:r>
+        <w:t xml:space="preserve">Awesome, Walt! Let’s create your first </w:t>
+      </w:r>
+      <w:r>
+        <w:rPr>
+          <w:b/>
+          <w:bCs/>
+        </w:rPr>
+        <w:t>gist</w:t>
+      </w:r>
+      <w:r>
+        <w:t xml:space="preserve"> on GitHub. Follow these simple steps:</w:t>
+      </w:r>
+    </w:p>
+    <w:p>
+      <w:pPr>
+        <w:rPr>
+          <w:b/>
+          <w:bCs/>
+        </w:rPr>
+      </w:pPr>
+      <w:r>
+        <w:rPr>
+          <w:b/>
+          <w:bCs/>
+        </w:rPr>
+        <w:t>Step-by-Step: Creating a GitHub Gist</w:t>
+      </w:r>
+    </w:p>
+    <w:p>
+      <w:r>
+        <w:t>1️</w:t>
+      </w:r>
+      <w:r>
+        <w:rPr>
+          <w:rFonts w:ascii="Segoe UI Symbol" w:hAnsi="Segoe UI Symbol" w:cs="Segoe UI Symbol"/>
+        </w:rPr>
+        <w:t>⃣</w:t>
+      </w:r>
+      <w:r>
+        <w:t xml:space="preserve"> </w:t>
+      </w:r>
+      <w:r>
+        <w:rPr>
+          <w:b/>
+          <w:bCs/>
+        </w:rPr>
+        <w:t>Go to the Gist Page</w:t>
+      </w:r>
+      <w:r>
+        <w:t xml:space="preserve"> </w:t>
+      </w:r>
+      <w:r>
+        <w:rPr>
+          <w:rFonts w:ascii="Segoe UI Emoji" w:hAnsi="Segoe UI Emoji" w:cs="Segoe UI Emoji"/>
+        </w:rPr>
+        <w:t>👉</w:t>
+      </w:r>
+      <w:r>
+        <w:t xml:space="preserve"> Head over to </w:t>
+      </w:r>
+      <w:hyperlink r:id="rId16" w:history="1">
+        <w:r>
+          <w:rPr>
+            <w:rStyle w:val="Hyperlink"/>
+          </w:rPr>
+          <w:t xml:space="preserve">GitHub </w:t>
+        </w:r>
+        <w:proofErr w:type="spellStart"/>
+        <w:r>
+          <w:rPr>
+            <w:rStyle w:val="Hyperlink"/>
+          </w:rPr>
+          <w:t>Gists</w:t>
+        </w:r>
+        <w:proofErr w:type="spellEnd"/>
+      </w:hyperlink>
+      <w:r>
+        <w:t xml:space="preserve">. </w:t>
+      </w:r>
+      <w:r>
+        <w:rPr>
+          <w:i/>
+          <w:iCs/>
+        </w:rPr>
+        <w:t>(You don’t need to be logged in to create a gist, but signing in lets you track and edit them later.)</w:t>
+      </w:r>
+    </w:p>
+    <w:p>
+      <w:r>
+        <w:t>2️</w:t>
+      </w:r>
+      <w:r>
+        <w:rPr>
+          <w:rFonts w:ascii="Segoe UI Symbol" w:hAnsi="Segoe UI Symbol" w:cs="Segoe UI Symbol"/>
+        </w:rPr>
+        <w:t>⃣</w:t>
+      </w:r>
+      <w:r>
+        <w:t xml:space="preserve"> </w:t>
+      </w:r>
+      <w:r>
+        <w:rPr>
+          <w:b/>
+          <w:bCs/>
+        </w:rPr>
+        <w:t>Write Your Code Snippet</w:t>
+      </w:r>
+    </w:p>
+    <w:p>
+      <w:pPr>
+        <w:numPr>
+          <w:ilvl w:val="0"/>
+          <w:numId w:val="17"/>
+        </w:numPr>
+      </w:pPr>
+      <w:r>
+        <w:t xml:space="preserve">In the </w:t>
+      </w:r>
+      <w:r>
+        <w:rPr>
+          <w:b/>
+          <w:bCs/>
+        </w:rPr>
+        <w:t>"Filename including extension"</w:t>
+      </w:r>
+      <w:r>
+        <w:t xml:space="preserve"> box, type a filename like script.py or notes.txt.</w:t>
+      </w:r>
+    </w:p>
+    <w:p>
+      <w:pPr>
+        <w:numPr>
+          <w:ilvl w:val="0"/>
+          <w:numId w:val="17"/>
+        </w:numPr>
+      </w:pPr>
+      <w:r>
+        <w:t>In the big text box, enter your code, notes, or whatever you want to share.</w:t>
+      </w:r>
+    </w:p>
+    <w:p>
+      <w:r>
+        <w:t>3️</w:t>
+      </w:r>
+      <w:r>
+        <w:rPr>
+          <w:rFonts w:ascii="Segoe UI Symbol" w:hAnsi="Segoe UI Symbol" w:cs="Segoe UI Symbol"/>
+        </w:rPr>
+        <w:t>⃣</w:t>
+      </w:r>
+      <w:r>
+        <w:t xml:space="preserve"> </w:t>
+      </w:r>
+      <w:r>
+        <w:rPr>
+          <w:b/>
+          <w:bCs/>
+        </w:rPr>
+        <w:t>Choose Public or Secret</w:t>
+      </w:r>
+    </w:p>
+    <w:p>
+      <w:pPr>
+        <w:numPr>
+          <w:ilvl w:val="0"/>
+          <w:numId w:val="18"/>
+        </w:numPr>
+      </w:pPr>
+      <w:r>
+        <w:rPr>
+          <w:b/>
+          <w:bCs/>
+        </w:rPr>
+        <w:t>Public</w:t>
+      </w:r>
+      <w:r>
+        <w:t>: Visible to anyone and searchable on GitHub.</w:t>
+      </w:r>
+    </w:p>
+    <w:p>
+      <w:pPr>
+        <w:numPr>
+          <w:ilvl w:val="0"/>
+          <w:numId w:val="18"/>
+        </w:numPr>
+      </w:pPr>
+      <w:r>
+        <w:rPr>
+          <w:b/>
+          <w:bCs/>
+        </w:rPr>
+        <w:t>Secret</w:t>
+      </w:r>
+      <w:r>
+        <w:t>: Only accessible via a direct link (not listed in search results).</w:t>
+      </w:r>
+    </w:p>
+    <w:p>
+      <w:r>
+        <w:t>4️</w:t>
+      </w:r>
+      <w:r>
+        <w:rPr>
+          <w:rFonts w:ascii="Segoe UI Symbol" w:hAnsi="Segoe UI Symbol" w:cs="Segoe UI Symbol"/>
+        </w:rPr>
+        <w:t>⃣</w:t>
+      </w:r>
+      <w:r>
+        <w:t xml:space="preserve"> </w:t>
+      </w:r>
+      <w:r>
+        <w:rPr>
+          <w:b/>
+          <w:bCs/>
+        </w:rPr>
+        <w:t>Add a Description</w:t>
+      </w:r>
+      <w:r>
+        <w:t xml:space="preserve"> </w:t>
+      </w:r>
+      <w:r>
+        <w:rPr>
+          <w:i/>
+          <w:iCs/>
+        </w:rPr>
+        <w:t>(Optional but recommended!)</w:t>
+      </w:r>
+    </w:p>
+    <w:p>
+      <w:pPr>
+        <w:numPr>
+          <w:ilvl w:val="0"/>
+          <w:numId w:val="19"/>
+        </w:numPr>
+      </w:pPr>
+      <w:r>
+        <w:t>Write a short note about your gist (e.g., "Python script for data processing").</w:t>
+      </w:r>
+    </w:p>
+    <w:p>
+      <w:r>
+        <w:t>5️</w:t>
+      </w:r>
+      <w:r>
+        <w:rPr>
+          <w:rFonts w:ascii="Segoe UI Symbol" w:hAnsi="Segoe UI Symbol" w:cs="Segoe UI Symbol"/>
+        </w:rPr>
+        <w:t>⃣</w:t>
+      </w:r>
+      <w:r>
+        <w:t xml:space="preserve"> </w:t>
+      </w:r>
+      <w:r>
+        <w:rPr>
+          <w:b/>
+          <w:bCs/>
+        </w:rPr>
+        <w:t>Click "Create Public Gist" or "Create Secret Gist"</w:t>
+      </w:r>
+    </w:p>
+    <w:p>
+      <w:pPr>
+        <w:numPr>
+          <w:ilvl w:val="0"/>
+          <w:numId w:val="20"/>
+        </w:numPr>
+      </w:pPr>
+      <w:r>
+        <w:t>Boom! Your gist is now live.</w:t>
+      </w:r>
+    </w:p>
+    <w:p>
+      <w:r>
+        <w:t>6️</w:t>
+      </w:r>
+      <w:r>
+        <w:rPr>
+          <w:rFonts w:ascii="Segoe UI Symbol" w:hAnsi="Segoe UI Symbol" w:cs="Segoe UI Symbol"/>
+        </w:rPr>
+        <w:t>⃣</w:t>
+      </w:r>
+      <w:r>
+        <w:t xml:space="preserve"> </w:t>
+      </w:r>
+      <w:r>
+        <w:rPr>
+          <w:b/>
+          <w:bCs/>
+        </w:rPr>
+        <w:t>Share or Clone Your Gist</w:t>
+      </w:r>
+    </w:p>
+    <w:p>
+      <w:pPr>
+        <w:numPr>
+          <w:ilvl w:val="0"/>
+          <w:numId w:val="21"/>
+        </w:numPr>
+      </w:pPr>
+      <w:r>
+        <w:t>You can share the link with others.</w:t>
+      </w:r>
+    </w:p>
+    <w:p>
+      <w:pPr>
+        <w:numPr>
+          <w:ilvl w:val="0"/>
+          <w:numId w:val="21"/>
+        </w:numPr>
+      </w:pPr>
+      <w:r>
+        <w:t>If you want to clone it to your machine:</w:t>
+      </w:r>
+    </w:p>
+    <w:p>
+      <w:r>
+        <w:t>bash</w:t>
+      </w:r>
+    </w:p>
+    <w:p>
+      <w:r>
+        <w:t>git clone &lt;gist-</w:t>
+      </w:r>
+      <w:proofErr w:type="spellStart"/>
+      <w:r>
+        <w:t>url</w:t>
+      </w:r>
+      <w:proofErr w:type="spellEnd"/>
+      <w:r>
+        <w:t>&gt;</w:t>
+      </w:r>
+    </w:p>
+    <w:p>
+      <w:pPr>
+        <w:numPr>
+          <w:ilvl w:val="0"/>
+          <w:numId w:val="21"/>
+        </w:numPr>
+      </w:pPr>
+      <w:r>
+        <w:t xml:space="preserve">You can also </w:t>
+      </w:r>
+      <w:r>
+        <w:rPr>
+          <w:b/>
+          <w:bCs/>
+        </w:rPr>
+        <w:t>fork</w:t>
+      </w:r>
+      <w:r>
+        <w:t xml:space="preserve"> someone else’s gist and modify it.</w:t>
+      </w:r>
+    </w:p>
+    <w:p>
+      <w:r>
+        <w:t xml:space="preserve">And that’s it! </w:t>
+      </w:r>
+      <w:r>
+        <w:rPr>
+          <w:rFonts w:ascii="Segoe UI Emoji" w:hAnsi="Segoe UI Emoji" w:cs="Segoe UI Emoji"/>
+        </w:rPr>
+        <w:t>🚀</w:t>
+      </w:r>
+      <w:r>
+        <w:t xml:space="preserve"> You just made your first gist like a pro. Want help adding more advanced features like multiple files or editing existing </w:t>
+      </w:r>
+      <w:proofErr w:type="spellStart"/>
+      <w:r>
+        <w:t>gists</w:t>
+      </w:r>
+      <w:proofErr w:type="spellEnd"/>
+      <w:r>
+        <w:t>? I'm here for it!</w:t>
+      </w:r>
+    </w:p>
+    <w:p>
+      <w:pPr>
+        <w:pBdr>
+          <w:top w:val="single" w:sz="6" w:space="1" w:color="auto"/>
+          <w:bottom w:val="single" w:sz="6" w:space="1" w:color="auto"/>
+        </w:pBdr>
+      </w:pPr>
+      <w:r>
+        <w:rPr>
+          <w:lang w:val="en-US"/>
+        </w:rPr>
+        <w:t xml:space="preserve">QUESTION: </w:t>
+      </w:r>
+      <w:r>
+        <w:t>How to list all branches at the Git CLI?</w:t>
+      </w:r>
+    </w:p>
+    <w:p>
+      <w:r>
+        <w:t>ANSWER:</w:t>
+      </w:r>
+    </w:p>
+    <w:p>
+      <w:r>
+        <w:t>Great question, Walt! You can list all branches in your Git repository using the following command:</w:t>
+      </w:r>
+    </w:p>
+    <w:p>
+      <w:r>
+        <w:t>bash</w:t>
+      </w:r>
+    </w:p>
+    <w:p>
+      <w:r>
+        <w:lastRenderedPageBreak/>
+        <w:t>git branch</w:t>
+      </w:r>
+    </w:p>
+    <w:p>
+      <w:pPr>
+        <w:rPr>
+          <w:b/>
+          <w:bCs/>
+        </w:rPr>
+      </w:pPr>
+      <w:r>
+        <w:rPr>
+          <w:b/>
+          <w:bCs/>
+        </w:rPr>
+        <w:t>Additional Options</w:t>
+      </w:r>
+    </w:p>
+    <w:p>
+      <w:pPr>
+        <w:numPr>
+          <w:ilvl w:val="0"/>
+          <w:numId w:val="22"/>
+        </w:numPr>
+      </w:pPr>
+      <w:r>
+        <w:rPr>
+          <w:b/>
+          <w:bCs/>
+        </w:rPr>
+        <w:t>List all local branches</w:t>
+      </w:r>
+    </w:p>
+    <w:p>
+      <w:r>
+        <w:t>bash</w:t>
+      </w:r>
+    </w:p>
+    <w:p>
+      <w:r>
+        <w:t>git branch</w:t>
+      </w:r>
+    </w:p>
+    <w:p>
+      <w:pPr>
+        <w:numPr>
+          <w:ilvl w:val="0"/>
+          <w:numId w:val="22"/>
+        </w:numPr>
+      </w:pPr>
+      <w:r>
+        <w:rPr>
+          <w:b/>
+          <w:bCs/>
+        </w:rPr>
+        <w:t>List all remote branches</w:t>
+      </w:r>
+    </w:p>
+    <w:p>
+      <w:r>
+        <w:t>bash</w:t>
+      </w:r>
+    </w:p>
+    <w:p>
+      <w:r>
+        <w:t>git branch -r</w:t>
+      </w:r>
+    </w:p>
+    <w:p>
+      <w:pPr>
+        <w:numPr>
+          <w:ilvl w:val="0"/>
+          <w:numId w:val="22"/>
+        </w:numPr>
+      </w:pPr>
+      <w:r>
+        <w:rPr>
+          <w:b/>
+          <w:bCs/>
+        </w:rPr>
+        <w:t>List both local &amp; remote branches</w:t>
+      </w:r>
+    </w:p>
+    <w:p>
+      <w:r>
+        <w:t>bash</w:t>
+      </w:r>
+    </w:p>
+    <w:p>
+      <w:r>
+        <w:t>git branch -a</w:t>
+      </w:r>
+    </w:p>
+    <w:p>
+      <w:pPr>
+        <w:rPr>
+          <w:b/>
+          <w:bCs/>
+        </w:rPr>
+      </w:pPr>
+      <w:r>
+        <w:rPr>
+          <w:b/>
+          <w:bCs/>
+        </w:rPr>
+        <w:t>Bonus: See More Info About Each Branch</w:t>
+      </w:r>
+    </w:p>
+    <w:p>
+      <w:pPr>
+        <w:numPr>
+          <w:ilvl w:val="0"/>
+          <w:numId w:val="23"/>
+        </w:numPr>
+      </w:pPr>
+      <w:r>
+        <w:rPr>
+          <w:b/>
+          <w:bCs/>
+        </w:rPr>
+        <w:t>Show the last commit for each branch</w:t>
+      </w:r>
+    </w:p>
+    <w:p>
+      <w:r>
+        <w:t>bash</w:t>
+      </w:r>
+    </w:p>
+    <w:p>
+      <w:r>
+        <w:t>git branch -</w:t>
+      </w:r>
+      <w:proofErr w:type="spellStart"/>
+      <w:r>
+        <w:t>vv</w:t>
+      </w:r>
+      <w:proofErr w:type="spellEnd"/>
+    </w:p>
+    <w:p>
+      <w:pPr>
+        <w:numPr>
+          <w:ilvl w:val="0"/>
+          <w:numId w:val="23"/>
+        </w:numPr>
+      </w:pPr>
+      <w:r>
+        <w:rPr>
+          <w:b/>
+          <w:bCs/>
+        </w:rPr>
+        <w:t>List remote branches and their last activity</w:t>
+      </w:r>
+    </w:p>
+    <w:p>
+      <w:r>
+        <w:t>bash</w:t>
+      </w:r>
+    </w:p>
+    <w:p>
+      <w:r>
+        <w:t>git remote show origin</w:t>
+      </w:r>
+    </w:p>
+    <w:p>
+      <w:r>
+        <w:t xml:space="preserve">Want to try these out in your repository? Let me know if you need help understanding branch management! </w:t>
+      </w:r>
+      <w:r>
+        <w:rPr>
+          <w:rFonts w:ascii="Segoe UI Emoji" w:hAnsi="Segoe UI Emoji" w:cs="Segoe UI Emoji"/>
+        </w:rPr>
+        <w:t>🚀</w:t>
+      </w:r>
+    </w:p>
+    <w:p>
+      <w:pPr>
+        <w:pBdr>
+          <w:top w:val="single" w:sz="6" w:space="1" w:color="auto"/>
+          <w:bottom w:val="single" w:sz="6" w:space="1" w:color="auto"/>
+        </w:pBdr>
+      </w:pPr>
+      <w:r>
+        <w:rPr>
+          <w:lang w:val="en-US"/>
+        </w:rPr>
+        <w:t>QUESTION:</w:t>
+      </w:r>
+      <w:r>
+        <w:rPr>
+          <w:lang w:val="en-US"/>
+        </w:rPr>
+        <w:t xml:space="preserve"> </w:t>
+      </w:r>
+      <w:r>
+        <w:t xml:space="preserve">I have a local file (named "tutorial-changelogs.docx") in my git repo path that I want to make changes to, then push to secondary branch (named "branch-non-default1") in </w:t>
+      </w:r>
+      <w:proofErr w:type="spellStart"/>
+      <w:r>
+        <w:t>Github</w:t>
+      </w:r>
+      <w:proofErr w:type="spellEnd"/>
+      <w:r>
+        <w:t>. How do go about doing this?</w:t>
+      </w:r>
+    </w:p>
+    <w:p>
+      <w:r>
+        <w:t>ANSWER:</w:t>
+      </w:r>
+    </w:p>
+    <w:p>
+      <w:r>
+        <w:t xml:space="preserve">Got it, Walt! Here’s the step-by-step process to modify your </w:t>
+      </w:r>
+      <w:r>
+        <w:rPr>
+          <w:b/>
+          <w:bCs/>
+        </w:rPr>
+        <w:t>tutorial-changelogs.docx</w:t>
+      </w:r>
+      <w:r>
+        <w:t xml:space="preserve"> file and push it to your </w:t>
+      </w:r>
+      <w:r>
+        <w:rPr>
+          <w:b/>
+          <w:bCs/>
+        </w:rPr>
+        <w:t>branch-non-default1</w:t>
+      </w:r>
+      <w:r>
+        <w:t xml:space="preserve"> branch in GitHub.</w:t>
+      </w:r>
+    </w:p>
+    <w:p>
+      <w:pPr>
+        <w:rPr>
+          <w:b/>
+          <w:bCs/>
+        </w:rPr>
+      </w:pPr>
+      <w:r>
+        <w:rPr>
+          <w:b/>
+          <w:bCs/>
+        </w:rPr>
+        <w:t>1️</w:t>
+      </w:r>
+      <w:r>
+        <w:rPr>
+          <w:rFonts w:ascii="Segoe UI Symbol" w:hAnsi="Segoe UI Symbol" w:cs="Segoe UI Symbol"/>
+          <w:b/>
+          <w:bCs/>
+        </w:rPr>
+        <w:t>⃣</w:t>
+      </w:r>
+      <w:r>
+        <w:rPr>
+          <w:b/>
+          <w:bCs/>
+        </w:rPr>
+        <w:t xml:space="preserve"> Switch to Your Target Branch</w:t>
+      </w:r>
+    </w:p>
+    <w:p>
+      <w:r>
+        <w:t xml:space="preserve">Since you're working on </w:t>
+      </w:r>
+      <w:r>
+        <w:rPr>
+          <w:b/>
+          <w:bCs/>
+        </w:rPr>
+        <w:t>branch-non-default1</w:t>
+      </w:r>
+      <w:r>
+        <w:t>, make sure you're on the right branch:</w:t>
+      </w:r>
+    </w:p>
+    <w:p>
+      <w:r>
+        <w:t>bash</w:t>
+      </w:r>
+    </w:p>
+    <w:p>
+      <w:r>
+        <w:t>git checkout branch-non-default1</w:t>
+      </w:r>
+    </w:p>
+    <w:p>
+      <w:r>
+        <w:t>Alternatively:</w:t>
+      </w:r>
+    </w:p>
+    <w:p>
+      <w:r>
+        <w:t>bash</w:t>
+      </w:r>
+    </w:p>
+    <w:p>
+      <w:r>
+        <w:lastRenderedPageBreak/>
+        <w:t>git switch branch-non-default1</w:t>
+      </w:r>
+    </w:p>
+    <w:p>
+      <w:r>
+        <w:rPr>
+          <w:rFonts w:ascii="Segoe UI Emoji" w:hAnsi="Segoe UI Emoji" w:cs="Segoe UI Emoji"/>
+        </w:rPr>
+        <w:t>💡</w:t>
+      </w:r>
+      <w:r>
+        <w:t xml:space="preserve"> </w:t>
+      </w:r>
+      <w:r>
+        <w:rPr>
+          <w:i/>
+          <w:iCs/>
+        </w:rPr>
+        <w:t xml:space="preserve">(If the branch doesn’t exist locally, you may need to fetch it first: </w:t>
+      </w:r>
+      <w:r>
+        <w:t>git fetch origin</w:t>
+      </w:r>
+      <w:r>
+        <w:rPr>
+          <w:i/>
+          <w:iCs/>
+        </w:rPr>
+        <w:t>)</w:t>
+      </w:r>
+    </w:p>
+    <w:p>
+      <w:pPr>
+        <w:rPr>
+          <w:b/>
+          <w:bCs/>
+        </w:rPr>
+      </w:pPr>
+      <w:r>
+        <w:rPr>
+          <w:b/>
+          <w:bCs/>
+        </w:rPr>
+        <w:t>2️</w:t>
+      </w:r>
+      <w:r>
+        <w:rPr>
+          <w:rFonts w:ascii="Segoe UI Symbol" w:hAnsi="Segoe UI Symbol" w:cs="Segoe UI Symbol"/>
+          <w:b/>
+          <w:bCs/>
+        </w:rPr>
+        <w:t>⃣</w:t>
+      </w:r>
+      <w:r>
+        <w:rPr>
+          <w:b/>
+          <w:bCs/>
+        </w:rPr>
+        <w:t xml:space="preserve"> Make Changes to Your File</w:t>
+      </w:r>
+    </w:p>
+    <w:p>
+      <w:r>
+        <w:t xml:space="preserve">Modify </w:t>
+      </w:r>
+      <w:r>
+        <w:rPr>
+          <w:b/>
+          <w:bCs/>
+        </w:rPr>
+        <w:t>tutorial-changelogs.docx</w:t>
+      </w:r>
+      <w:r>
+        <w:t xml:space="preserve"> as needed using your preferred editor.</w:t>
+      </w:r>
+    </w:p>
+    <w:p>
+      <w:pPr>
+        <w:rPr>
+          <w:b/>
+          <w:bCs/>
+        </w:rPr>
+      </w:pPr>
+      <w:r>
+        <w:rPr>
+          <w:b/>
+          <w:bCs/>
+        </w:rPr>
+        <w:t>3️</w:t>
+      </w:r>
+      <w:r>
+        <w:rPr>
+          <w:rFonts w:ascii="Segoe UI Symbol" w:hAnsi="Segoe UI Symbol" w:cs="Segoe UI Symbol"/>
+          <w:b/>
+          <w:bCs/>
+        </w:rPr>
+        <w:t>⃣</w:t>
+      </w:r>
+      <w:r>
+        <w:rPr>
+          <w:b/>
+          <w:bCs/>
+        </w:rPr>
+        <w:t xml:space="preserve"> Check the File Status</w:t>
+      </w:r>
+    </w:p>
+    <w:p>
+      <w:r>
+        <w:t>Once you've saved your changes, check what Git sees:</w:t>
+      </w:r>
+    </w:p>
+    <w:p>
+      <w:r>
+        <w:t>bash</w:t>
+      </w:r>
+    </w:p>
+    <w:p>
+      <w:r>
+        <w:t>git status</w:t>
+      </w:r>
+    </w:p>
+    <w:p>
+      <w:r>
+        <w:rPr>
+          <w:rFonts w:ascii="Segoe UI Emoji" w:hAnsi="Segoe UI Emoji" w:cs="Segoe UI Emoji"/>
+        </w:rPr>
+        <w:t>💡</w:t>
+      </w:r>
+      <w:r>
+        <w:t xml:space="preserve"> This will show if your file is </w:t>
+      </w:r>
+      <w:r>
+        <w:rPr>
+          <w:b/>
+          <w:bCs/>
+        </w:rPr>
+        <w:t>modified</w:t>
+      </w:r>
+      <w:r>
+        <w:t xml:space="preserve"> and ready to be staged.</w:t>
+      </w:r>
+    </w:p>
+    <w:p>
+      <w:pPr>
+        <w:rPr>
+          <w:b/>
+          <w:bCs/>
+        </w:rPr>
+      </w:pPr>
+      <w:r>
+        <w:rPr>
+          <w:b/>
+          <w:bCs/>
+        </w:rPr>
+        <w:t>4️</w:t>
+      </w:r>
+      <w:r>
+        <w:rPr>
+          <w:rFonts w:ascii="Segoe UI Symbol" w:hAnsi="Segoe UI Symbol" w:cs="Segoe UI Symbol"/>
+          <w:b/>
+          <w:bCs/>
+        </w:rPr>
+        <w:t>⃣</w:t>
+      </w:r>
+      <w:r>
+        <w:rPr>
+          <w:b/>
+          <w:bCs/>
+        </w:rPr>
+        <w:t xml:space="preserve"> Stage Your Changes</w:t>
+      </w:r>
+    </w:p>
+    <w:p>
+      <w:r>
+        <w:t>Add the updated file to the staging area:</w:t>
+      </w:r>
+    </w:p>
+    <w:p>
+      <w:r>
+        <w:t>bash</w:t>
+      </w:r>
+    </w:p>
+    <w:p>
+      <w:r>
+        <w:t>git add tutorial-changelogs.docx</w:t>
+      </w:r>
+    </w:p>
+    <w:p>
+      <w:r>
+        <w:rPr>
+          <w:rFonts w:ascii="Segoe UI Emoji" w:hAnsi="Segoe UI Emoji" w:cs="Segoe UI Emoji"/>
+        </w:rPr>
+        <w:t>💡</w:t>
+      </w:r>
+      <w:r>
+        <w:t xml:space="preserve"> </w:t>
+      </w:r>
+      <w:r>
+        <w:rPr>
+          <w:i/>
+          <w:iCs/>
+        </w:rPr>
+        <w:t xml:space="preserve">(You can also use </w:t>
+      </w:r>
+      <w:r>
+        <w:t xml:space="preserve">git </w:t>
+      </w:r>
+      <w:proofErr w:type="gramStart"/>
+      <w:r>
+        <w:t>add .</w:t>
+      </w:r>
+      <w:proofErr w:type="gramEnd"/>
+      <w:r>
+        <w:rPr>
+          <w:i/>
+          <w:iCs/>
+        </w:rPr>
+        <w:t xml:space="preserve"> to stage </w:t>
+      </w:r>
+      <w:r>
+        <w:rPr>
+          <w:b/>
+          <w:bCs/>
+          <w:i/>
+          <w:iCs/>
+        </w:rPr>
+        <w:t>all</w:t>
+      </w:r>
+      <w:r>
+        <w:rPr>
+          <w:i/>
+          <w:iCs/>
+        </w:rPr>
+        <w:t xml:space="preserve"> modified files.)</w:t>
+      </w:r>
+    </w:p>
+    <w:p>
+      <w:pPr>
+        <w:rPr>
+          <w:b/>
+          <w:bCs/>
+        </w:rPr>
+      </w:pPr>
+      <w:r>
+        <w:rPr>
+          <w:b/>
+          <w:bCs/>
+        </w:rPr>
+        <w:t>5️</w:t>
+      </w:r>
+      <w:r>
+        <w:rPr>
+          <w:rFonts w:ascii="Segoe UI Symbol" w:hAnsi="Segoe UI Symbol" w:cs="Segoe UI Symbol"/>
+          <w:b/>
+          <w:bCs/>
+        </w:rPr>
+        <w:t>⃣</w:t>
+      </w:r>
+      <w:r>
+        <w:rPr>
+          <w:b/>
+          <w:bCs/>
+        </w:rPr>
+        <w:t xml:space="preserve"> Commit Your Changes</w:t>
+      </w:r>
+    </w:p>
+    <w:p>
+      <w:r>
+        <w:t>Save the changes with a descriptive message:</w:t>
+      </w:r>
+    </w:p>
+    <w:p>
+      <w:r>
+        <w:t>bash</w:t>
+      </w:r>
+    </w:p>
+    <w:p>
+      <w:r>
+        <w:t>git commit -m "Updated tutorial-changelogs.docx with latest revisions"</w:t>
+      </w:r>
+    </w:p>
+    <w:p>
+      <w:r>
+        <w:rPr>
+          <w:rFonts w:ascii="Segoe UI Emoji" w:hAnsi="Segoe UI Emoji" w:cs="Segoe UI Emoji"/>
+        </w:rPr>
+        <w:t>💡</w:t>
+      </w:r>
+      <w:r>
+        <w:t xml:space="preserve"> </w:t>
+      </w:r>
+      <w:r>
+        <w:rPr>
+          <w:i/>
+          <w:iCs/>
+        </w:rPr>
+        <w:t>(Be sure to describe what you updated for better version tracking!)</w:t>
+      </w:r>
+    </w:p>
+    <w:p>
+      <w:pPr>
+        <w:rPr>
+          <w:b/>
+          <w:bCs/>
+        </w:rPr>
+      </w:pPr>
+      <w:r>
+        <w:rPr>
+          <w:b/>
+          <w:bCs/>
+        </w:rPr>
+        <w:t>6️</w:t>
+      </w:r>
+      <w:r>
+        <w:rPr>
+          <w:rFonts w:ascii="Segoe UI Symbol" w:hAnsi="Segoe UI Symbol" w:cs="Segoe UI Symbol"/>
+          <w:b/>
+          <w:bCs/>
+        </w:rPr>
+        <w:t>⃣</w:t>
+      </w:r>
+      <w:r>
+        <w:rPr>
+          <w:b/>
+          <w:bCs/>
+        </w:rPr>
+        <w:t xml:space="preserve"> Push Your Changes to GitHub</w:t>
+      </w:r>
+    </w:p>
+    <w:p>
+      <w:r>
+        <w:t xml:space="preserve">Now, upload your changes to the </w:t>
+      </w:r>
+      <w:r>
+        <w:rPr>
+          <w:b/>
+          <w:bCs/>
+        </w:rPr>
+        <w:t>branch-non-default1</w:t>
+      </w:r>
+      <w:r>
+        <w:t xml:space="preserve"> branch in GitHub:</w:t>
+      </w:r>
+    </w:p>
+    <w:p>
+      <w:r>
+        <w:t>bash</w:t>
+      </w:r>
+    </w:p>
+    <w:p>
+      <w:r>
+        <w:t>git push origin branch-non-default1</w:t>
+      </w:r>
+    </w:p>
+    <w:p>
+      <w:r>
+        <w:rPr>
+          <w:rFonts w:ascii="Segoe UI Emoji" w:hAnsi="Segoe UI Emoji" w:cs="Segoe UI Emoji"/>
+        </w:rPr>
+        <w:t>💡</w:t>
+      </w:r>
+      <w:r>
+        <w:t xml:space="preserve"> </w:t>
+      </w:r>
+      <w:r>
+        <w:rPr>
+          <w:i/>
+          <w:iCs/>
+        </w:rPr>
+        <w:t>(This ensures your modifications appear in the remote repository.)</w:t>
+      </w:r>
+    </w:p>
+    <w:p>
+      <w:pPr>
+        <w:rPr>
+          <w:b/>
+          <w:bCs/>
+        </w:rPr>
+      </w:pPr>
+      <w:r>
+        <w:rPr>
+          <w:b/>
+          <w:bCs/>
+        </w:rPr>
+        <w:t>7️</w:t>
+      </w:r>
+      <w:r>
+        <w:rPr>
+          <w:rFonts w:ascii="Segoe UI Symbol" w:hAnsi="Segoe UI Symbol" w:cs="Segoe UI Symbol"/>
+          <w:b/>
+          <w:bCs/>
+        </w:rPr>
+        <w:t>⃣</w:t>
+      </w:r>
+      <w:r>
+        <w:rPr>
+          <w:b/>
+          <w:bCs/>
+        </w:rPr>
+        <w:t xml:space="preserve"> Confirm the Changes in GitHub</w:t>
+      </w:r>
+    </w:p>
+    <w:p>
+      <w:r>
+        <w:t xml:space="preserve">Go to your GitHub repository and check the </w:t>
+      </w:r>
+      <w:r>
+        <w:rPr>
+          <w:b/>
+          <w:bCs/>
+        </w:rPr>
+        <w:t>branch-non-default1</w:t>
+      </w:r>
+      <w:r>
+        <w:t xml:space="preserve"> branch to confirm the file update.</w:t>
+      </w:r>
+    </w:p>
+    <w:p>
+      <w:r>
+        <w:t xml:space="preserve">That’s it! </w:t>
+      </w:r>
+      <w:r>
+        <w:rPr>
+          <w:rFonts w:ascii="Segoe UI Emoji" w:hAnsi="Segoe UI Emoji" w:cs="Segoe UI Emoji"/>
+        </w:rPr>
+        <w:t>🎉</w:t>
+      </w:r>
+      <w:r>
+        <w:t xml:space="preserve"> You’ve successfully modified your file and pushed it to GitHub like a pro.</w:t>
+      </w:r>
+    </w:p>
+    <w:p>
+      <w:r>
+        <w:t xml:space="preserve">Need help reviewing the changes or opening a Pull Request to merge into another branch? Let me know—I’ve got your back! </w:t>
+      </w:r>
+      <w:r>
+        <w:rPr>
+          <w:rFonts w:ascii="Segoe UI Emoji" w:hAnsi="Segoe UI Emoji" w:cs="Segoe UI Emoji"/>
+        </w:rPr>
+        <w:t>🚀🔥</w:t>
+      </w:r>
+    </w:p>
+    <w:p>
+      <w:pPr>
+        <w:pBdr>
+          <w:top w:val="single" w:sz="6" w:space="1" w:color="auto"/>
+          <w:bottom w:val="single" w:sz="6" w:space="1" w:color="auto"/>
+        </w:pBdr>
+      </w:pPr>
+      <w:r>
+        <w:lastRenderedPageBreak/>
+        <w:t>FOLLOW-UP QUESTION</w:t>
+      </w:r>
+      <w:r>
+        <w:t xml:space="preserve">: </w:t>
+      </w:r>
+      <w:r>
+        <w:t>That's 99.99% perfect! The 0.01% is my fault: I forgot to mention I also need you to tell me how to download the non-default branch ("branch-non-default1") to my local computer.</w:t>
+      </w:r>
+    </w:p>
+    <w:p>
+      <w:r>
+        <w:t>ANSWER:</w:t>
+      </w:r>
+    </w:p>
+    <w:p>
+      <w:r>
+        <w:t>Ah, I love the precision, Walt! No worries—I’ve got you covered on that last 0.01%.</w:t>
+      </w:r>
+    </w:p>
+    <w:p>
+      <w:pPr>
+        <w:rPr>
+          <w:b/>
+          <w:bCs/>
+        </w:rPr>
+      </w:pPr>
+      <w:r>
+        <w:rPr>
+          <w:b/>
+          <w:bCs/>
+        </w:rPr>
+        <w:t>How to Download the "branch-non-default1" Branch to Your Local Computer</w:t>
+      </w:r>
+    </w:p>
+    <w:p>
+      <w:r>
+        <w:t xml:space="preserve">Since the branch </w:t>
+      </w:r>
+      <w:r>
+        <w:rPr>
+          <w:b/>
+          <w:bCs/>
+        </w:rPr>
+        <w:t>exists remotely</w:t>
+      </w:r>
+      <w:r>
+        <w:t xml:space="preserve"> in GitHub but isn't on your local machine </w:t>
+      </w:r>
+      <w:proofErr w:type="gramStart"/>
+      <w:r>
+        <w:t>yet,</w:t>
+      </w:r>
+      <w:proofErr w:type="gramEnd"/>
+      <w:r>
+        <w:t xml:space="preserve"> follow these steps:</w:t>
+      </w:r>
+    </w:p>
+    <w:p>
+      <w:pPr>
+        <w:rPr>
+          <w:b/>
+          <w:bCs/>
+        </w:rPr>
+      </w:pPr>
+      <w:r>
+        <w:rPr>
+          <w:b/>
+          <w:bCs/>
+        </w:rPr>
+        <w:t>1️</w:t>
+      </w:r>
+      <w:r>
+        <w:rPr>
+          <w:rFonts w:ascii="Segoe UI Symbol" w:hAnsi="Segoe UI Symbol" w:cs="Segoe UI Symbol"/>
+          <w:b/>
+          <w:bCs/>
+        </w:rPr>
+        <w:t>⃣</w:t>
+      </w:r>
+      <w:r>
+        <w:rPr>
+          <w:b/>
+          <w:bCs/>
+        </w:rPr>
+        <w:t xml:space="preserve"> Fetch All Remote Branches (Ensure Git Knows About Them)</w:t>
+      </w:r>
+    </w:p>
+    <w:p>
+      <w:r>
+        <w:t>First, fetch the latest branch information from the remote repository:</w:t>
+      </w:r>
+    </w:p>
+    <w:p>
+      <w:r>
+        <w:t>bash</w:t>
+      </w:r>
+    </w:p>
+    <w:p>
+      <w:r>
+        <w:t>git fetch origin</w:t>
+      </w:r>
+    </w:p>
+    <w:p>
+      <w:r>
+        <w:rPr>
+          <w:rFonts w:ascii="Segoe UI Emoji" w:hAnsi="Segoe UI Emoji" w:cs="Segoe UI Emoji"/>
+        </w:rPr>
+        <w:t>💡</w:t>
+      </w:r>
+      <w:r>
+        <w:t xml:space="preserve"> </w:t>
+      </w:r>
+      <w:r>
+        <w:rPr>
+          <w:i/>
+          <w:iCs/>
+        </w:rPr>
+        <w:t xml:space="preserve">This pulls all remote branches into your local Git </w:t>
+      </w:r>
+      <w:proofErr w:type="gramStart"/>
+      <w:r>
+        <w:rPr>
+          <w:i/>
+          <w:iCs/>
+        </w:rPr>
+        <w:t>history, but</w:t>
+      </w:r>
+      <w:proofErr w:type="gramEnd"/>
+      <w:r>
+        <w:rPr>
+          <w:i/>
+          <w:iCs/>
+        </w:rPr>
+        <w:t xml:space="preserve"> doesn’t create a working copy yet.</w:t>
+      </w:r>
+    </w:p>
+    <w:p>
+      <w:pPr>
+        <w:rPr>
+          <w:b/>
+          <w:bCs/>
+        </w:rPr>
+      </w:pPr>
+      <w:r>
+        <w:rPr>
+          <w:b/>
+          <w:bCs/>
+        </w:rPr>
+        <w:t>2️</w:t>
+      </w:r>
+      <w:r>
+        <w:rPr>
+          <w:rFonts w:ascii="Segoe UI Symbol" w:hAnsi="Segoe UI Symbol" w:cs="Segoe UI Symbol"/>
+          <w:b/>
+          <w:bCs/>
+        </w:rPr>
+        <w:t>⃣</w:t>
+      </w:r>
+      <w:r>
+        <w:rPr>
+          <w:b/>
+          <w:bCs/>
+        </w:rPr>
+        <w:t xml:space="preserve"> Create and Switch to "branch-non-default1" Locally</w:t>
+      </w:r>
+    </w:p>
+    <w:p>
+      <w:r>
+        <w:t>Once fetched, create a local copy by checking out the branch:</w:t>
+      </w:r>
+    </w:p>
+    <w:p>
+      <w:r>
+        <w:t>bash</w:t>
+      </w:r>
+    </w:p>
+    <w:p>
+      <w:r>
+        <w:t>git checkout -b branch-non-default1 origin/branch-non-default1</w:t>
+      </w:r>
+    </w:p>
+    <w:p>
+      <w:r>
+        <w:t>OR (if using newer Git versions):</w:t>
+      </w:r>
+    </w:p>
+    <w:p>
+      <w:r>
+        <w:t>bash</w:t>
+      </w:r>
+    </w:p>
+    <w:p>
+      <w:r>
+        <w:t>git switch --track branch-non-default1 origin/branch-non-default1</w:t>
+      </w:r>
+    </w:p>
+    <w:p>
+      <w:r>
+        <w:rPr>
+          <w:rFonts w:ascii="Segoe UI Emoji" w:hAnsi="Segoe UI Emoji" w:cs="Segoe UI Emoji"/>
+        </w:rPr>
+        <w:t>💡</w:t>
+      </w:r>
+      <w:r>
+        <w:t xml:space="preserve"> </w:t>
+      </w:r>
+      <w:r>
+        <w:rPr>
+          <w:i/>
+          <w:iCs/>
+        </w:rPr>
+        <w:t>This command both creates the branch locally and switches you to it.</w:t>
+      </w:r>
+    </w:p>
+    <w:p>
+      <w:pPr>
+        <w:rPr>
+          <w:b/>
+          <w:bCs/>
+        </w:rPr>
+      </w:pPr>
+      <w:r>
+        <w:rPr>
+          <w:b/>
+          <w:bCs/>
+        </w:rPr>
+        <w:t>3️</w:t>
+      </w:r>
+      <w:r>
+        <w:rPr>
+          <w:rFonts w:ascii="Segoe UI Symbol" w:hAnsi="Segoe UI Symbol" w:cs="Segoe UI Symbol"/>
+          <w:b/>
+          <w:bCs/>
+        </w:rPr>
+        <w:t>⃣</w:t>
+      </w:r>
+      <w:r>
+        <w:rPr>
+          <w:b/>
+          <w:bCs/>
+        </w:rPr>
+        <w:t xml:space="preserve"> Verify Everything Is Correct</w:t>
+      </w:r>
+    </w:p>
+    <w:p>
+      <w:r>
+        <w:t>Check that you're now on the right branch:</w:t>
+      </w:r>
+    </w:p>
+    <w:p>
+      <w:r>
+        <w:t>bash</w:t>
+      </w:r>
+    </w:p>
+    <w:p>
+      <w:r>
+        <w:t>git branch</w:t>
+      </w:r>
+    </w:p>
+    <w:p>
+      <w:r>
+        <w:t xml:space="preserve">Your branch should be listed, and the </w:t>
+      </w:r>
+      <w:r>
+        <w:rPr>
+          <w:b/>
+          <w:bCs/>
+        </w:rPr>
+        <w:t>active branch</w:t>
+      </w:r>
+      <w:r>
+        <w:t xml:space="preserve"> (marked with *) should be </w:t>
+      </w:r>
+      <w:r>
+        <w:rPr>
+          <w:b/>
+          <w:bCs/>
+        </w:rPr>
+        <w:t>branch-non-default1</w:t>
+      </w:r>
+      <w:r>
+        <w:t>.</w:t>
+      </w:r>
+    </w:p>
+    <w:p>
+      <w:pPr>
+        <w:rPr>
+          <w:b/>
+          <w:bCs/>
+        </w:rPr>
+      </w:pPr>
+      <w:r>
+        <w:rPr>
+          <w:b/>
+          <w:bCs/>
+        </w:rPr>
+        <w:t>4️</w:t>
+      </w:r>
+      <w:r>
+        <w:rPr>
+          <w:rFonts w:ascii="Segoe UI Symbol" w:hAnsi="Segoe UI Symbol" w:cs="Segoe UI Symbol"/>
+          <w:b/>
+          <w:bCs/>
+        </w:rPr>
+        <w:t>⃣</w:t>
+      </w:r>
+      <w:r>
+        <w:rPr>
+          <w:b/>
+          <w:bCs/>
+        </w:rPr>
+        <w:t xml:space="preserve"> Pull the Latest Changes (Just in Case!)</w:t>
+      </w:r>
+    </w:p>
+    <w:p>
+      <w:r>
+        <w:t>If the branch contains updates that haven't been synced locally, pull them:</w:t>
+      </w:r>
+    </w:p>
+    <w:p>
+      <w:r>
+        <w:t>bash</w:t>
+      </w:r>
+    </w:p>
+    <w:p>
+      <w:r>
+        <w:t>git pull origin branch-non-default1</w:t>
+      </w:r>
+    </w:p>
+    <w:p>
+      <w:r>
+        <w:lastRenderedPageBreak/>
+        <w:t xml:space="preserve">And that’s it! </w:t>
+      </w:r>
+      <w:r>
+        <w:rPr>
+          <w:rFonts w:ascii="Segoe UI Emoji" w:hAnsi="Segoe UI Emoji" w:cs="Segoe UI Emoji"/>
+        </w:rPr>
+        <w:t>🎉</w:t>
+      </w:r>
+      <w:r>
+        <w:t xml:space="preserve"> You now have branch-non-default1 locally and can start making changes. Want help testing everything before pushing your edits? Let’s make sure it’s smooth sailing! </w:t>
+      </w:r>
+      <w:r>
+        <w:rPr>
+          <w:rFonts w:ascii="Segoe UI Emoji" w:hAnsi="Segoe UI Emoji" w:cs="Segoe UI Emoji"/>
+        </w:rPr>
+        <w:t>🚀🔥</w:t>
+      </w:r>
+    </w:p>
+    <w:p>
+      <w:pPr>
+        <w:pBdr>
+          <w:top w:val="single" w:sz="6" w:space="1" w:color="auto"/>
+          <w:bottom w:val="single" w:sz="6" w:space="1" w:color="auto"/>
+        </w:pBdr>
+      </w:pPr>
+      <w:r>
+        <w:rPr>
+          <w:lang w:val="en-US"/>
+        </w:rPr>
+        <w:t xml:space="preserve">QUESTION: </w:t>
+      </w:r>
+      <w:r>
+        <w:t>How do I copy a file from the main branch into the non-default branch?</w:t>
+      </w:r>
+    </w:p>
+    <w:p>
+      <w:r>
+        <w:t>ANSWER:</w:t>
+      </w:r>
+    </w:p>
+    <w:p>
+      <w:r>
+        <w:t xml:space="preserve">Great question, Walt! You can copy a file from the </w:t>
+      </w:r>
+      <w:r>
+        <w:rPr>
+          <w:b/>
+          <w:bCs/>
+        </w:rPr>
+        <w:t>main</w:t>
+      </w:r>
+      <w:r>
+        <w:t xml:space="preserve"> branch into your </w:t>
+      </w:r>
+      <w:r>
+        <w:rPr>
+          <w:b/>
+          <w:bCs/>
+        </w:rPr>
+        <w:t>non-default branch</w:t>
+      </w:r>
+      <w:r>
+        <w:t xml:space="preserve"> using Git. Here’s how:</w:t>
+      </w:r>
+    </w:p>
+    <w:p>
+      <w:pPr>
+        <w:rPr>
+          <w:b/>
+          <w:bCs/>
+        </w:rPr>
+      </w:pPr>
+      <w:r>
+        <w:rPr>
+          <w:b/>
+          <w:bCs/>
+        </w:rPr>
+        <w:t>Step-by-Step: Copy a File from main to Another Branch</w:t>
+      </w:r>
+    </w:p>
+    <w:p>
+      <w:pPr>
+        <w:rPr>
+          <w:b/>
+          <w:bCs/>
+        </w:rPr>
+      </w:pPr>
+      <w:r>
+        <w:rPr>
+          <w:b/>
+          <w:bCs/>
+        </w:rPr>
+        <w:t>1️</w:t>
+      </w:r>
+      <w:r>
+        <w:rPr>
+          <w:rFonts w:ascii="Segoe UI Symbol" w:hAnsi="Segoe UI Symbol" w:cs="Segoe UI Symbol"/>
+          <w:b/>
+          <w:bCs/>
+        </w:rPr>
+        <w:t>⃣</w:t>
+      </w:r>
+      <w:r>
+        <w:rPr>
+          <w:b/>
+          <w:bCs/>
+        </w:rPr>
+        <w:t xml:space="preserve"> Switch to Your Non-Default Branch</w:t>
+      </w:r>
+    </w:p>
+    <w:p>
+      <w:r>
+        <w:t>First, make sure you're working in the correct branch:</w:t>
+      </w:r>
+    </w:p>
+    <w:p>
+      <w:r>
+        <w:t>bash</w:t>
+      </w:r>
+    </w:p>
+    <w:p>
+      <w:r>
+        <w:t>git checkout branch-non-default1</w:t>
+      </w:r>
+    </w:p>
+    <w:p>
+      <w:r>
+        <w:t>OR (for newer Git versions):</w:t>
+      </w:r>
+    </w:p>
+    <w:p>
+      <w:r>
+        <w:t>bash</w:t>
+      </w:r>
+    </w:p>
+    <w:p>
+      <w:r>
+        <w:t>git switch branch-non-default1</w:t>
+      </w:r>
+    </w:p>
+    <w:p>
+      <w:pPr>
+        <w:rPr>
+          <w:b/>
+          <w:bCs/>
+        </w:rPr>
+      </w:pPr>
+      <w:r>
+        <w:rPr>
+          <w:b/>
+          <w:bCs/>
+        </w:rPr>
+        <w:t>2️</w:t>
+      </w:r>
+      <w:r>
+        <w:rPr>
+          <w:rFonts w:ascii="Segoe UI Symbol" w:hAnsi="Segoe UI Symbol" w:cs="Segoe UI Symbol"/>
+          <w:b/>
+          <w:bCs/>
+        </w:rPr>
+        <w:t>⃣</w:t>
+      </w:r>
+      <w:r>
+        <w:rPr>
+          <w:b/>
+          <w:bCs/>
+        </w:rPr>
+        <w:t xml:space="preserve"> Copy the File from main</w:t>
+      </w:r>
+    </w:p>
+    <w:p>
+      <w:r>
+        <w:t>Now, bring the file from main into your current branch using:</w:t>
+      </w:r>
+    </w:p>
+    <w:p>
+      <w:r>
+        <w:t>bash</w:t>
+      </w:r>
+    </w:p>
+    <w:p>
+      <w:r>
+        <w:t>git checkout main -- &lt;</w:t>
+      </w:r>
+      <w:proofErr w:type="gramStart"/>
+      <w:r>
+        <w:t>file-name</w:t>
+      </w:r>
+      <w:proofErr w:type="gramEnd"/>
+      <w:r>
+        <w:t>&gt;</w:t>
+      </w:r>
+    </w:p>
+    <w:p>
+      <w:r>
+        <w:t>Example for your file:</w:t>
+      </w:r>
+    </w:p>
+    <w:p>
+      <w:r>
+        <w:t>bash</w:t>
+      </w:r>
+    </w:p>
+    <w:p>
+      <w:r>
+        <w:t>git checkout main -- tutorial-changelogs.docx</w:t>
+      </w:r>
+    </w:p>
+    <w:p>
+      <w:r>
+        <w:rPr>
+          <w:rFonts w:ascii="Segoe UI Emoji" w:hAnsi="Segoe UI Emoji" w:cs="Segoe UI Emoji"/>
+        </w:rPr>
+        <w:t>💡</w:t>
+      </w:r>
+      <w:r>
+        <w:t xml:space="preserve"> This copies the file </w:t>
+      </w:r>
+      <w:r>
+        <w:rPr>
+          <w:b/>
+          <w:bCs/>
+        </w:rPr>
+        <w:t>without switching branches</w:t>
+      </w:r>
+      <w:r>
+        <w:t>.</w:t>
+      </w:r>
+    </w:p>
+    <w:p>
+      <w:pPr>
+        <w:rPr>
+          <w:b/>
+          <w:bCs/>
+        </w:rPr>
+      </w:pPr>
+      <w:r>
+        <w:rPr>
+          <w:b/>
+          <w:bCs/>
+        </w:rPr>
+        <w:t>3️</w:t>
+      </w:r>
+      <w:r>
+        <w:rPr>
+          <w:rFonts w:ascii="Segoe UI Symbol" w:hAnsi="Segoe UI Symbol" w:cs="Segoe UI Symbol"/>
+          <w:b/>
+          <w:bCs/>
+        </w:rPr>
+        <w:t>⃣</w:t>
+      </w:r>
+      <w:r>
+        <w:rPr>
+          <w:b/>
+          <w:bCs/>
+        </w:rPr>
+        <w:t xml:space="preserve"> Verify the File is Present</w:t>
+      </w:r>
+    </w:p>
+    <w:p>
+      <w:r>
+        <w:t>Run:</w:t>
+      </w:r>
+    </w:p>
+    <w:p>
+      <w:r>
+        <w:t>bash</w:t>
+      </w:r>
+    </w:p>
+    <w:p>
+      <w:r>
+        <w:t>git status</w:t>
+      </w:r>
+    </w:p>
+    <w:p>
+      <w:r>
+        <w:t>Your copied file should now appear under "Changes not staged for commit."</w:t>
+      </w:r>
+    </w:p>
+    <w:p>
+      <w:pPr>
+        <w:rPr>
+          <w:b/>
+          <w:bCs/>
+        </w:rPr>
+      </w:pPr>
+      <w:r>
+        <w:rPr>
+          <w:b/>
+          <w:bCs/>
+        </w:rPr>
+        <w:t>4️</w:t>
+      </w:r>
+      <w:r>
+        <w:rPr>
+          <w:rFonts w:ascii="Segoe UI Symbol" w:hAnsi="Segoe UI Symbol" w:cs="Segoe UI Symbol"/>
+          <w:b/>
+          <w:bCs/>
+        </w:rPr>
+        <w:t>⃣</w:t>
+      </w:r>
+      <w:r>
+        <w:rPr>
+          <w:b/>
+          <w:bCs/>
+        </w:rPr>
+        <w:t xml:space="preserve"> Stage &amp; Commit the File</w:t>
+      </w:r>
+    </w:p>
+    <w:p>
+      <w:r>
+        <w:t>Now, save the copied file in branch-non-default1:</w:t>
+      </w:r>
+    </w:p>
+    <w:p>
+      <w:r>
+        <w:t>bash</w:t>
+      </w:r>
+    </w:p>
+    <w:p>
+      <w:r>
+        <w:t>git add tutorial-changelogs.docx</w:t>
+      </w:r>
+    </w:p>
+    <w:p>
+      <w:r>
+        <w:lastRenderedPageBreak/>
+        <w:t>git commit -m "Copied tutorial-changelogs.docx from main branch"</w:t>
+      </w:r>
+    </w:p>
+    <w:p>
+      <w:pPr>
+        <w:rPr>
+          <w:b/>
+          <w:bCs/>
+        </w:rPr>
+      </w:pPr>
+      <w:r>
+        <w:rPr>
+          <w:b/>
+          <w:bCs/>
+        </w:rPr>
+        <w:t>5️</w:t>
+      </w:r>
+      <w:r>
+        <w:rPr>
+          <w:rFonts w:ascii="Segoe UI Symbol" w:hAnsi="Segoe UI Symbol" w:cs="Segoe UI Symbol"/>
+          <w:b/>
+          <w:bCs/>
+        </w:rPr>
+        <w:t>⃣</w:t>
+      </w:r>
+      <w:r>
+        <w:rPr>
+          <w:b/>
+          <w:bCs/>
+        </w:rPr>
+        <w:t xml:space="preserve"> Push the Changes to GitHub</w:t>
+      </w:r>
+    </w:p>
+    <w:p>
+      <w:r>
+        <w:t>Upload the file to the remote repository:</w:t>
+      </w:r>
+    </w:p>
+    <w:p>
+      <w:r>
+        <w:t>bash</w:t>
+      </w:r>
+    </w:p>
+    <w:p>
+      <w:r>
+        <w:t>git push origin branch-non-default1</w:t>
+      </w:r>
+    </w:p>
+    <w:p>
+      <w:pPr>
+        <w:pBdr>
+          <w:bottom w:val="single" w:sz="6" w:space="1" w:color="auto"/>
+        </w:pBdr>
+      </w:pPr>
+      <w:r>
+        <w:t xml:space="preserve">That’s it! </w:t>
+      </w:r>
+      <w:r>
+        <w:rPr>
+          <w:rFonts w:ascii="Segoe UI Emoji" w:hAnsi="Segoe UI Emoji" w:cs="Segoe UI Emoji"/>
+        </w:rPr>
+        <w:t>🎉</w:t>
+      </w:r>
+      <w:r>
+        <w:t xml:space="preserve"> Your file is now successfully copied from main to branch-non-default1. Want help confirming the changes on GitHub? Let’s make sure everything looks perfect! </w:t>
+      </w:r>
+      <w:r>
+        <w:rPr>
+          <w:rFonts w:ascii="Segoe UI Emoji" w:hAnsi="Segoe UI Emoji" w:cs="Segoe UI Emoji"/>
+        </w:rPr>
+        <w:t>🚀🔥</w:t>
+      </w:r>
+    </w:p>
+    <w:p>
+      <w:pPr>
+        <w:rPr>
+          <w:lang w:val="en-US"/>
+        </w:rPr>
+      </w:pPr>
+      <w:r>
+        <w:rPr>
+          <w:lang w:val="en-US"/>
+        </w:rPr>
+        <w:t xml:space="preserve">SUPER TIP --- List all files </w:t>
+      </w:r>
+      <w:r>
+        <w:rPr>
+          <w:lang w:val="en-US"/>
+        </w:rPr>
+        <w:t>tracked by Git for a specific branch (“main” branch in command below):</w:t>
+      </w:r>
+    </w:p>
+    <w:p>
+      <w:pPr>
+        <w:pBdr>
+          <w:bottom w:val="single" w:sz="6" w:space="1" w:color="auto"/>
+        </w:pBdr>
+        <w:rPr>
+          <w:rFonts w:ascii="Consolas" w:hAnsi="Consolas"/>
+          <w:sz w:val="24"/>
+          <w:szCs w:val="24"/>
+          <w:lang w:val="en-US"/>
+        </w:rPr>
+      </w:pPr>
+      <w:r>
+        <w:rPr>
+          <w:rFonts w:ascii="Consolas" w:hAnsi="Consolas"/>
+          <w:sz w:val="24"/>
+          <w:szCs w:val="24"/>
+          <w:lang w:val="en-US"/>
+        </w:rPr>
+        <w:t>git ls-tree -r main --name-only</w:t>
+      </w:r>
+    </w:p>
+    <w:p>
+      <w:pPr>
         <w:rPr>
           <w:lang w:val="en-US"/>
         </w:rPr>
@@ -5632,6 +8485,155 @@
 <file path=word/numbering.xml><?xml version="1.0" encoding="utf-8"?>
 <w:numbering xmlns:wpc="http://schemas.microsoft.com/office/word/2010/wordprocessingCanvas" xmlns:cx="http://schemas.microsoft.com/office/drawing/2014/chartex" xmlns:cx1="http://schemas.microsoft.com/office/drawing/2015/9/8/chartex" xmlns:cx2="http://schemas.microsoft.com/office/drawing/2015/10/21/chartex" xmlns:cx3="http://schemas.microsoft.com/office/drawing/2016/5/9/chartex" xmlns:cx4="http://schemas.microsoft.com/office/drawing/2016/5/10/chartex" xmlns:cx5="http://schemas.microsoft.com/office/drawing/2016/5/11/chartex" xmlns:cx6="http://schemas.microsoft.com/office/drawing/2016/5/12/chartex" xmlns:cx7="http://schemas.microsoft.com/office/drawing/2016/5/13/chartex" xmlns:cx8="http://schemas.microsoft.com/office/drawing/2016/5/14/chartex" xmlns:mc="http://schemas.openxmlformats.org/markup-compatibility/2006" xmlns:aink="http://schemas.microsoft.com/office/drawing/2016/ink" xmlns:am3d="http://schemas.microsoft.com/office/drawing/2017/model3d" xmlns:o="urn:schemas-microsoft-com:office:office" xmlns:oel="http://schemas.microsoft.com/office/2019/extlst" xmlns:r="http://schemas.openxmlformats.org/officeDocument/2006/relationships" xmlns:m="http://schemas.openxmlformats.org/officeDocument/2006/math" xmlns:v="urn:schemas-microsoft-com:vml" xmlns:wp14="http://schemas.microsoft.com/office/word/2010/wordprocessingDrawing" xmlns:wp="http://schemas.openxmlformats.org/drawingml/2006/wordprocessingDrawing" xmlns:w10="urn:schemas-microsoft-com:office:word" xmlns:w="http://schemas.openxmlformats.org/wordprocessingml/2006/main" xmlns:w14="http://schemas.microsoft.com/office/word/2010/wordml" xmlns:w15="http://schemas.microsoft.com/office/word/2012/wordml" xmlns:w16cex="http://schemas.microsoft.com/office/word/2018/wordml/cex" xmlns:w16cid="http://schemas.microsoft.com/office/word/2016/wordml/cid" xmlns:w16="http://schemas.microsoft.com/office/word/2018/wordml" xmlns:w16du="http://schemas.microsoft.com/office/word/2023/wordml/word16du" xmlns:w16sdtdh="http://schemas.microsoft.com/office/word/2020/wordml/sdtdatahash" xmlns:w16sdtfl="http://schemas.microsoft.com/office/word/2024/wordml/sdtformatlock" xmlns:w16se="http://schemas.microsoft.com/office/word/2015/wordml/symex" xmlns:wpg="http://schemas.microsoft.com/office/word/2010/wordprocessingGroup" xmlns:wpi="http://schemas.microsoft.com/office/word/2010/wordprocessingInk" xmlns:wne="http://schemas.microsoft.com/office/word/2006/wordml" xmlns:wps="http://schemas.microsoft.com/office/word/2010/wordprocessingShape" mc:Ignorable="w14 w15 w16se w16cid w16 w16cex w16sdtdh w16sdtfl w16du wp14">
   <w:abstractNum w:abstractNumId="0" w15:restartNumberingAfterBreak="0">
+    <w:nsid w:val="0FCE140B"/>
+    <w:multiLevelType w:val="multilevel"/>
+    <w:tmpl w:val="21D8BDCA"/>
+    <w:lvl w:ilvl="0">
+      <w:start w:val="1"/>
+      <w:numFmt w:val="bullet"/>
+      <w:lvlText w:val=""/>
+      <w:lvlJc w:val="left"/>
+      <w:pPr>
+        <w:tabs>
+          <w:tab w:val="num" w:pos="720"/>
+        </w:tabs>
+        <w:ind w:left="720" w:hanging="360"/>
+      </w:pPr>
+      <w:rPr>
+        <w:rFonts w:ascii="Symbol" w:hAnsi="Symbol" w:hint="default"/>
+        <w:sz w:val="20"/>
+      </w:rPr>
+    </w:lvl>
+    <w:lvl w:ilvl="1" w:tentative="1">
+      <w:start w:val="1"/>
+      <w:numFmt w:val="bullet"/>
+      <w:lvlText w:val="o"/>
+      <w:lvlJc w:val="left"/>
+      <w:pPr>
+        <w:tabs>
+          <w:tab w:val="num" w:pos="1440"/>
+        </w:tabs>
+        <w:ind w:left="1440" w:hanging="360"/>
+      </w:pPr>
+      <w:rPr>
+        <w:rFonts w:ascii="Courier New" w:hAnsi="Courier New" w:hint="default"/>
+        <w:sz w:val="20"/>
+      </w:rPr>
+    </w:lvl>
+    <w:lvl w:ilvl="2" w:tentative="1">
+      <w:start w:val="1"/>
+      <w:numFmt w:val="bullet"/>
+      <w:lvlText w:val=""/>
+      <w:lvlJc w:val="left"/>
+      <w:pPr>
+        <w:tabs>
+          <w:tab w:val="num" w:pos="2160"/>
+        </w:tabs>
+        <w:ind w:left="2160" w:hanging="360"/>
+      </w:pPr>
+      <w:rPr>
+        <w:rFonts w:ascii="Wingdings" w:hAnsi="Wingdings" w:hint="default"/>
+        <w:sz w:val="20"/>
+      </w:rPr>
+    </w:lvl>
+    <w:lvl w:ilvl="3" w:tentative="1">
+      <w:start w:val="1"/>
+      <w:numFmt w:val="bullet"/>
+      <w:lvlText w:val=""/>
+      <w:lvlJc w:val="left"/>
+      <w:pPr>
+        <w:tabs>
+          <w:tab w:val="num" w:pos="2880"/>
+        </w:tabs>
+        <w:ind w:left="2880" w:hanging="360"/>
+      </w:pPr>
+      <w:rPr>
+        <w:rFonts w:ascii="Wingdings" w:hAnsi="Wingdings" w:hint="default"/>
+        <w:sz w:val="20"/>
+      </w:rPr>
+    </w:lvl>
+    <w:lvl w:ilvl="4" w:tentative="1">
+      <w:start w:val="1"/>
+      <w:numFmt w:val="bullet"/>
+      <w:lvlText w:val=""/>
+      <w:lvlJc w:val="left"/>
+      <w:pPr>
+        <w:tabs>
+          <w:tab w:val="num" w:pos="3600"/>
+        </w:tabs>
+        <w:ind w:left="3600" w:hanging="360"/>
+      </w:pPr>
+      <w:rPr>
+        <w:rFonts w:ascii="Wingdings" w:hAnsi="Wingdings" w:hint="default"/>
+        <w:sz w:val="20"/>
+      </w:rPr>
+    </w:lvl>
+    <w:lvl w:ilvl="5" w:tentative="1">
+      <w:start w:val="1"/>
+      <w:numFmt w:val="bullet"/>
+      <w:lvlText w:val=""/>
+      <w:lvlJc w:val="left"/>
+      <w:pPr>
+        <w:tabs>
+          <w:tab w:val="num" w:pos="4320"/>
+        </w:tabs>
+        <w:ind w:left="4320" w:hanging="360"/>
+      </w:pPr>
+      <w:rPr>
+        <w:rFonts w:ascii="Wingdings" w:hAnsi="Wingdings" w:hint="default"/>
+        <w:sz w:val="20"/>
+      </w:rPr>
+    </w:lvl>
+    <w:lvl w:ilvl="6" w:tentative="1">
+      <w:start w:val="1"/>
+      <w:numFmt w:val="bullet"/>
+      <w:lvlText w:val=""/>
+      <w:lvlJc w:val="left"/>
+      <w:pPr>
+        <w:tabs>
+          <w:tab w:val="num" w:pos="5040"/>
+        </w:tabs>
+        <w:ind w:left="5040" w:hanging="360"/>
+      </w:pPr>
+      <w:rPr>
+        <w:rFonts w:ascii="Wingdings" w:hAnsi="Wingdings" w:hint="default"/>
+        <w:sz w:val="20"/>
+      </w:rPr>
+    </w:lvl>
+    <w:lvl w:ilvl="7" w:tentative="1">
+      <w:start w:val="1"/>
+      <w:numFmt w:val="bullet"/>
+      <w:lvlText w:val=""/>
+      <w:lvlJc w:val="left"/>
+      <w:pPr>
+        <w:tabs>
+          <w:tab w:val="num" w:pos="5760"/>
+        </w:tabs>
+        <w:ind w:left="5760" w:hanging="360"/>
+      </w:pPr>
+      <w:rPr>
+        <w:rFonts w:ascii="Wingdings" w:hAnsi="Wingdings" w:hint="default"/>
+        <w:sz w:val="20"/>
+      </w:rPr>
+    </w:lvl>
+    <w:lvl w:ilvl="8" w:tentative="1">
+      <w:start w:val="1"/>
+      <w:numFmt w:val="bullet"/>
+      <w:lvlText w:val=""/>
+      <w:lvlJc w:val="left"/>
+      <w:pPr>
+        <w:tabs>
+          <w:tab w:val="num" w:pos="6480"/>
+        </w:tabs>
+        <w:ind w:left="6480" w:hanging="360"/>
+      </w:pPr>
+      <w:rPr>
+        <w:rFonts w:ascii="Wingdings" w:hAnsi="Wingdings" w:hint="default"/>
+        <w:sz w:val="20"/>
+      </w:rPr>
+    </w:lvl>
+  </w:abstractNum>
+  <w:abstractNum w:abstractNumId="1" w15:restartNumberingAfterBreak="0">
     <w:nsid w:val="1658721A"/>
     <w:multiLevelType w:val="multilevel"/>
     <w:tmpl w:val="29540202"/>
@@ -5780,7 +8782,7 @@
       </w:rPr>
     </w:lvl>
   </w:abstractNum>
-  <w:abstractNum w:abstractNumId="1" w15:restartNumberingAfterBreak="0">
+  <w:abstractNum w:abstractNumId="2" w15:restartNumberingAfterBreak="0">
     <w:nsid w:val="21F27829"/>
     <w:multiLevelType w:val="multilevel"/>
     <w:tmpl w:val="18CA6E78"/>
@@ -5929,7 +8931,7 @@
       </w:rPr>
     </w:lvl>
   </w:abstractNum>
-  <w:abstractNum w:abstractNumId="2" w15:restartNumberingAfterBreak="0">
+  <w:abstractNum w:abstractNumId="3" w15:restartNumberingAfterBreak="0">
     <w:nsid w:val="2258535C"/>
     <w:multiLevelType w:val="multilevel"/>
     <w:tmpl w:val="7B12C7D0"/>
@@ -6078,7 +9080,305 @@
       </w:rPr>
     </w:lvl>
   </w:abstractNum>
-  <w:abstractNum w:abstractNumId="3" w15:restartNumberingAfterBreak="0">
+  <w:abstractNum w:abstractNumId="4" w15:restartNumberingAfterBreak="0">
+    <w:nsid w:val="28B603E5"/>
+    <w:multiLevelType w:val="multilevel"/>
+    <w:tmpl w:val="09A68432"/>
+    <w:lvl w:ilvl="0">
+      <w:start w:val="1"/>
+      <w:numFmt w:val="bullet"/>
+      <w:lvlText w:val=""/>
+      <w:lvlJc w:val="left"/>
+      <w:pPr>
+        <w:tabs>
+          <w:tab w:val="num" w:pos="720"/>
+        </w:tabs>
+        <w:ind w:left="720" w:hanging="360"/>
+      </w:pPr>
+      <w:rPr>
+        <w:rFonts w:ascii="Symbol" w:hAnsi="Symbol" w:hint="default"/>
+        <w:sz w:val="20"/>
+      </w:rPr>
+    </w:lvl>
+    <w:lvl w:ilvl="1" w:tentative="1">
+      <w:start w:val="1"/>
+      <w:numFmt w:val="bullet"/>
+      <w:lvlText w:val="o"/>
+      <w:lvlJc w:val="left"/>
+      <w:pPr>
+        <w:tabs>
+          <w:tab w:val="num" w:pos="1440"/>
+        </w:tabs>
+        <w:ind w:left="1440" w:hanging="360"/>
+      </w:pPr>
+      <w:rPr>
+        <w:rFonts w:ascii="Courier New" w:hAnsi="Courier New" w:hint="default"/>
+        <w:sz w:val="20"/>
+      </w:rPr>
+    </w:lvl>
+    <w:lvl w:ilvl="2" w:tentative="1">
+      <w:start w:val="1"/>
+      <w:numFmt w:val="bullet"/>
+      <w:lvlText w:val=""/>
+      <w:lvlJc w:val="left"/>
+      <w:pPr>
+        <w:tabs>
+          <w:tab w:val="num" w:pos="2160"/>
+        </w:tabs>
+        <w:ind w:left="2160" w:hanging="360"/>
+      </w:pPr>
+      <w:rPr>
+        <w:rFonts w:ascii="Wingdings" w:hAnsi="Wingdings" w:hint="default"/>
+        <w:sz w:val="20"/>
+      </w:rPr>
+    </w:lvl>
+    <w:lvl w:ilvl="3" w:tentative="1">
+      <w:start w:val="1"/>
+      <w:numFmt w:val="bullet"/>
+      <w:lvlText w:val=""/>
+      <w:lvlJc w:val="left"/>
+      <w:pPr>
+        <w:tabs>
+          <w:tab w:val="num" w:pos="2880"/>
+        </w:tabs>
+        <w:ind w:left="2880" w:hanging="360"/>
+      </w:pPr>
+      <w:rPr>
+        <w:rFonts w:ascii="Wingdings" w:hAnsi="Wingdings" w:hint="default"/>
+        <w:sz w:val="20"/>
+      </w:rPr>
+    </w:lvl>
+    <w:lvl w:ilvl="4" w:tentative="1">
+      <w:start w:val="1"/>
+      <w:numFmt w:val="bullet"/>
+      <w:lvlText w:val=""/>
+      <w:lvlJc w:val="left"/>
+      <w:pPr>
+        <w:tabs>
+          <w:tab w:val="num" w:pos="3600"/>
+        </w:tabs>
+        <w:ind w:left="3600" w:hanging="360"/>
+      </w:pPr>
+      <w:rPr>
+        <w:rFonts w:ascii="Wingdings" w:hAnsi="Wingdings" w:hint="default"/>
+        <w:sz w:val="20"/>
+      </w:rPr>
+    </w:lvl>
+    <w:lvl w:ilvl="5" w:tentative="1">
+      <w:start w:val="1"/>
+      <w:numFmt w:val="bullet"/>
+      <w:lvlText w:val=""/>
+      <w:lvlJc w:val="left"/>
+      <w:pPr>
+        <w:tabs>
+          <w:tab w:val="num" w:pos="4320"/>
+        </w:tabs>
+        <w:ind w:left="4320" w:hanging="360"/>
+      </w:pPr>
+      <w:rPr>
+        <w:rFonts w:ascii="Wingdings" w:hAnsi="Wingdings" w:hint="default"/>
+        <w:sz w:val="20"/>
+      </w:rPr>
+    </w:lvl>
+    <w:lvl w:ilvl="6" w:tentative="1">
+      <w:start w:val="1"/>
+      <w:numFmt w:val="bullet"/>
+      <w:lvlText w:val=""/>
+      <w:lvlJc w:val="left"/>
+      <w:pPr>
+        <w:tabs>
+          <w:tab w:val="num" w:pos="5040"/>
+        </w:tabs>
+        <w:ind w:left="5040" w:hanging="360"/>
+      </w:pPr>
+      <w:rPr>
+        <w:rFonts w:ascii="Wingdings" w:hAnsi="Wingdings" w:hint="default"/>
+        <w:sz w:val="20"/>
+      </w:rPr>
+    </w:lvl>
+    <w:lvl w:ilvl="7" w:tentative="1">
+      <w:start w:val="1"/>
+      <w:numFmt w:val="bullet"/>
+      <w:lvlText w:val=""/>
+      <w:lvlJc w:val="left"/>
+      <w:pPr>
+        <w:tabs>
+          <w:tab w:val="num" w:pos="5760"/>
+        </w:tabs>
+        <w:ind w:left="5760" w:hanging="360"/>
+      </w:pPr>
+      <w:rPr>
+        <w:rFonts w:ascii="Wingdings" w:hAnsi="Wingdings" w:hint="default"/>
+        <w:sz w:val="20"/>
+      </w:rPr>
+    </w:lvl>
+    <w:lvl w:ilvl="8" w:tentative="1">
+      <w:start w:val="1"/>
+      <w:numFmt w:val="bullet"/>
+      <w:lvlText w:val=""/>
+      <w:lvlJc w:val="left"/>
+      <w:pPr>
+        <w:tabs>
+          <w:tab w:val="num" w:pos="6480"/>
+        </w:tabs>
+        <w:ind w:left="6480" w:hanging="360"/>
+      </w:pPr>
+      <w:rPr>
+        <w:rFonts w:ascii="Wingdings" w:hAnsi="Wingdings" w:hint="default"/>
+        <w:sz w:val="20"/>
+      </w:rPr>
+    </w:lvl>
+  </w:abstractNum>
+  <w:abstractNum w:abstractNumId="5" w15:restartNumberingAfterBreak="0">
+    <w:nsid w:val="2CDC3FE2"/>
+    <w:multiLevelType w:val="multilevel"/>
+    <w:tmpl w:val="02908E62"/>
+    <w:lvl w:ilvl="0">
+      <w:start w:val="1"/>
+      <w:numFmt w:val="bullet"/>
+      <w:lvlText w:val=""/>
+      <w:lvlJc w:val="left"/>
+      <w:pPr>
+        <w:tabs>
+          <w:tab w:val="num" w:pos="720"/>
+        </w:tabs>
+        <w:ind w:left="720" w:hanging="360"/>
+      </w:pPr>
+      <w:rPr>
+        <w:rFonts w:ascii="Symbol" w:hAnsi="Symbol" w:hint="default"/>
+        <w:sz w:val="20"/>
+      </w:rPr>
+    </w:lvl>
+    <w:lvl w:ilvl="1" w:tentative="1">
+      <w:start w:val="1"/>
+      <w:numFmt w:val="bullet"/>
+      <w:lvlText w:val="o"/>
+      <w:lvlJc w:val="left"/>
+      <w:pPr>
+        <w:tabs>
+          <w:tab w:val="num" w:pos="1440"/>
+        </w:tabs>
+        <w:ind w:left="1440" w:hanging="360"/>
+      </w:pPr>
+      <w:rPr>
+        <w:rFonts w:ascii="Courier New" w:hAnsi="Courier New" w:hint="default"/>
+        <w:sz w:val="20"/>
+      </w:rPr>
+    </w:lvl>
+    <w:lvl w:ilvl="2" w:tentative="1">
+      <w:start w:val="1"/>
+      <w:numFmt w:val="bullet"/>
+      <w:lvlText w:val=""/>
+      <w:lvlJc w:val="left"/>
+      <w:pPr>
+        <w:tabs>
+          <w:tab w:val="num" w:pos="2160"/>
+        </w:tabs>
+        <w:ind w:left="2160" w:hanging="360"/>
+      </w:pPr>
+      <w:rPr>
+        <w:rFonts w:ascii="Wingdings" w:hAnsi="Wingdings" w:hint="default"/>
+        <w:sz w:val="20"/>
+      </w:rPr>
+    </w:lvl>
+    <w:lvl w:ilvl="3" w:tentative="1">
+      <w:start w:val="1"/>
+      <w:numFmt w:val="bullet"/>
+      <w:lvlText w:val=""/>
+      <w:lvlJc w:val="left"/>
+      <w:pPr>
+        <w:tabs>
+          <w:tab w:val="num" w:pos="2880"/>
+        </w:tabs>
+        <w:ind w:left="2880" w:hanging="360"/>
+      </w:pPr>
+      <w:rPr>
+        <w:rFonts w:ascii="Wingdings" w:hAnsi="Wingdings" w:hint="default"/>
+        <w:sz w:val="20"/>
+      </w:rPr>
+    </w:lvl>
+    <w:lvl w:ilvl="4" w:tentative="1">
+      <w:start w:val="1"/>
+      <w:numFmt w:val="bullet"/>
+      <w:lvlText w:val=""/>
+      <w:lvlJc w:val="left"/>
+      <w:pPr>
+        <w:tabs>
+          <w:tab w:val="num" w:pos="3600"/>
+        </w:tabs>
+        <w:ind w:left="3600" w:hanging="360"/>
+      </w:pPr>
+      <w:rPr>
+        <w:rFonts w:ascii="Wingdings" w:hAnsi="Wingdings" w:hint="default"/>
+        <w:sz w:val="20"/>
+      </w:rPr>
+    </w:lvl>
+    <w:lvl w:ilvl="5" w:tentative="1">
+      <w:start w:val="1"/>
+      <w:numFmt w:val="bullet"/>
+      <w:lvlText w:val=""/>
+      <w:lvlJc w:val="left"/>
+      <w:pPr>
+        <w:tabs>
+          <w:tab w:val="num" w:pos="4320"/>
+        </w:tabs>
+        <w:ind w:left="4320" w:hanging="360"/>
+      </w:pPr>
+      <w:rPr>
+        <w:rFonts w:ascii="Wingdings" w:hAnsi="Wingdings" w:hint="default"/>
+        <w:sz w:val="20"/>
+      </w:rPr>
+    </w:lvl>
+    <w:lvl w:ilvl="6" w:tentative="1">
+      <w:start w:val="1"/>
+      <w:numFmt w:val="bullet"/>
+      <w:lvlText w:val=""/>
+      <w:lvlJc w:val="left"/>
+      <w:pPr>
+        <w:tabs>
+          <w:tab w:val="num" w:pos="5040"/>
+        </w:tabs>
+        <w:ind w:left="5040" w:hanging="360"/>
+      </w:pPr>
+      <w:rPr>
+        <w:rFonts w:ascii="Wingdings" w:hAnsi="Wingdings" w:hint="default"/>
+        <w:sz w:val="20"/>
+      </w:rPr>
+    </w:lvl>
+    <w:lvl w:ilvl="7" w:tentative="1">
+      <w:start w:val="1"/>
+      <w:numFmt w:val="bullet"/>
+      <w:lvlText w:val=""/>
+      <w:lvlJc w:val="left"/>
+      <w:pPr>
+        <w:tabs>
+          <w:tab w:val="num" w:pos="5760"/>
+        </w:tabs>
+        <w:ind w:left="5760" w:hanging="360"/>
+      </w:pPr>
+      <w:rPr>
+        <w:rFonts w:ascii="Wingdings" w:hAnsi="Wingdings" w:hint="default"/>
+        <w:sz w:val="20"/>
+      </w:rPr>
+    </w:lvl>
+    <w:lvl w:ilvl="8" w:tentative="1">
+      <w:start w:val="1"/>
+      <w:numFmt w:val="bullet"/>
+      <w:lvlText w:val=""/>
+      <w:lvlJc w:val="left"/>
+      <w:pPr>
+        <w:tabs>
+          <w:tab w:val="num" w:pos="6480"/>
+        </w:tabs>
+        <w:ind w:left="6480" w:hanging="360"/>
+      </w:pPr>
+      <w:rPr>
+        <w:rFonts w:ascii="Wingdings" w:hAnsi="Wingdings" w:hint="default"/>
+        <w:sz w:val="20"/>
+      </w:rPr>
+    </w:lvl>
+  </w:abstractNum>
+  <w:abstractNum w:abstractNumId="6" w15:restartNumberingAfterBreak="0">
     <w:nsid w:val="2E6E6C7A"/>
     <w:multiLevelType w:val="multilevel"/>
     <w:tmpl w:val="C18A7678"/>
@@ -6227,7 +9527,305 @@
       </w:rPr>
     </w:lvl>
   </w:abstractNum>
-  <w:abstractNum w:abstractNumId="4" w15:restartNumberingAfterBreak="0">
+  <w:abstractNum w:abstractNumId="7" w15:restartNumberingAfterBreak="0">
+    <w:nsid w:val="30667DA7"/>
+    <w:multiLevelType w:val="multilevel"/>
+    <w:tmpl w:val="AD2E4188"/>
+    <w:lvl w:ilvl="0">
+      <w:start w:val="1"/>
+      <w:numFmt w:val="bullet"/>
+      <w:lvlText w:val=""/>
+      <w:lvlJc w:val="left"/>
+      <w:pPr>
+        <w:tabs>
+          <w:tab w:val="num" w:pos="720"/>
+        </w:tabs>
+        <w:ind w:left="720" w:hanging="360"/>
+      </w:pPr>
+      <w:rPr>
+        <w:rFonts w:ascii="Symbol" w:hAnsi="Symbol" w:hint="default"/>
+        <w:sz w:val="20"/>
+      </w:rPr>
+    </w:lvl>
+    <w:lvl w:ilvl="1" w:tentative="1">
+      <w:start w:val="1"/>
+      <w:numFmt w:val="bullet"/>
+      <w:lvlText w:val="o"/>
+      <w:lvlJc w:val="left"/>
+      <w:pPr>
+        <w:tabs>
+          <w:tab w:val="num" w:pos="1440"/>
+        </w:tabs>
+        <w:ind w:left="1440" w:hanging="360"/>
+      </w:pPr>
+      <w:rPr>
+        <w:rFonts w:ascii="Courier New" w:hAnsi="Courier New" w:hint="default"/>
+        <w:sz w:val="20"/>
+      </w:rPr>
+    </w:lvl>
+    <w:lvl w:ilvl="2" w:tentative="1">
+      <w:start w:val="1"/>
+      <w:numFmt w:val="bullet"/>
+      <w:lvlText w:val=""/>
+      <w:lvlJc w:val="left"/>
+      <w:pPr>
+        <w:tabs>
+          <w:tab w:val="num" w:pos="2160"/>
+        </w:tabs>
+        <w:ind w:left="2160" w:hanging="360"/>
+      </w:pPr>
+      <w:rPr>
+        <w:rFonts w:ascii="Wingdings" w:hAnsi="Wingdings" w:hint="default"/>
+        <w:sz w:val="20"/>
+      </w:rPr>
+    </w:lvl>
+    <w:lvl w:ilvl="3" w:tentative="1">
+      <w:start w:val="1"/>
+      <w:numFmt w:val="bullet"/>
+      <w:lvlText w:val=""/>
+      <w:lvlJc w:val="left"/>
+      <w:pPr>
+        <w:tabs>
+          <w:tab w:val="num" w:pos="2880"/>
+        </w:tabs>
+        <w:ind w:left="2880" w:hanging="360"/>
+      </w:pPr>
+      <w:rPr>
+        <w:rFonts w:ascii="Wingdings" w:hAnsi="Wingdings" w:hint="default"/>
+        <w:sz w:val="20"/>
+      </w:rPr>
+    </w:lvl>
+    <w:lvl w:ilvl="4" w:tentative="1">
+      <w:start w:val="1"/>
+      <w:numFmt w:val="bullet"/>
+      <w:lvlText w:val=""/>
+      <w:lvlJc w:val="left"/>
+      <w:pPr>
+        <w:tabs>
+          <w:tab w:val="num" w:pos="3600"/>
+        </w:tabs>
+        <w:ind w:left="3600" w:hanging="360"/>
+      </w:pPr>
+      <w:rPr>
+        <w:rFonts w:ascii="Wingdings" w:hAnsi="Wingdings" w:hint="default"/>
+        <w:sz w:val="20"/>
+      </w:rPr>
+    </w:lvl>
+    <w:lvl w:ilvl="5" w:tentative="1">
+      <w:start w:val="1"/>
+      <w:numFmt w:val="bullet"/>
+      <w:lvlText w:val=""/>
+      <w:lvlJc w:val="left"/>
+      <w:pPr>
+        <w:tabs>
+          <w:tab w:val="num" w:pos="4320"/>
+        </w:tabs>
+        <w:ind w:left="4320" w:hanging="360"/>
+      </w:pPr>
+      <w:rPr>
+        <w:rFonts w:ascii="Wingdings" w:hAnsi="Wingdings" w:hint="default"/>
+        <w:sz w:val="20"/>
+      </w:rPr>
+    </w:lvl>
+    <w:lvl w:ilvl="6" w:tentative="1">
+      <w:start w:val="1"/>
+      <w:numFmt w:val="bullet"/>
+      <w:lvlText w:val=""/>
+      <w:lvlJc w:val="left"/>
+      <w:pPr>
+        <w:tabs>
+          <w:tab w:val="num" w:pos="5040"/>
+        </w:tabs>
+        <w:ind w:left="5040" w:hanging="360"/>
+      </w:pPr>
+      <w:rPr>
+        <w:rFonts w:ascii="Wingdings" w:hAnsi="Wingdings" w:hint="default"/>
+        <w:sz w:val="20"/>
+      </w:rPr>
+    </w:lvl>
+    <w:lvl w:ilvl="7" w:tentative="1">
+      <w:start w:val="1"/>
+      <w:numFmt w:val="bullet"/>
+      <w:lvlText w:val=""/>
+      <w:lvlJc w:val="left"/>
+      <w:pPr>
+        <w:tabs>
+          <w:tab w:val="num" w:pos="5760"/>
+        </w:tabs>
+        <w:ind w:left="5760" w:hanging="360"/>
+      </w:pPr>
+      <w:rPr>
+        <w:rFonts w:ascii="Wingdings" w:hAnsi="Wingdings" w:hint="default"/>
+        <w:sz w:val="20"/>
+      </w:rPr>
+    </w:lvl>
+    <w:lvl w:ilvl="8" w:tentative="1">
+      <w:start w:val="1"/>
+      <w:numFmt w:val="bullet"/>
+      <w:lvlText w:val=""/>
+      <w:lvlJc w:val="left"/>
+      <w:pPr>
+        <w:tabs>
+          <w:tab w:val="num" w:pos="6480"/>
+        </w:tabs>
+        <w:ind w:left="6480" w:hanging="360"/>
+      </w:pPr>
+      <w:rPr>
+        <w:rFonts w:ascii="Wingdings" w:hAnsi="Wingdings" w:hint="default"/>
+        <w:sz w:val="20"/>
+      </w:rPr>
+    </w:lvl>
+  </w:abstractNum>
+  <w:abstractNum w:abstractNumId="8" w15:restartNumberingAfterBreak="0">
+    <w:nsid w:val="30E62380"/>
+    <w:multiLevelType w:val="multilevel"/>
+    <w:tmpl w:val="5988441E"/>
+    <w:lvl w:ilvl="0">
+      <w:start w:val="1"/>
+      <w:numFmt w:val="bullet"/>
+      <w:lvlText w:val=""/>
+      <w:lvlJc w:val="left"/>
+      <w:pPr>
+        <w:tabs>
+          <w:tab w:val="num" w:pos="720"/>
+        </w:tabs>
+        <w:ind w:left="720" w:hanging="360"/>
+      </w:pPr>
+      <w:rPr>
+        <w:rFonts w:ascii="Symbol" w:hAnsi="Symbol" w:hint="default"/>
+        <w:sz w:val="20"/>
+      </w:rPr>
+    </w:lvl>
+    <w:lvl w:ilvl="1" w:tentative="1">
+      <w:start w:val="1"/>
+      <w:numFmt w:val="bullet"/>
+      <w:lvlText w:val="o"/>
+      <w:lvlJc w:val="left"/>
+      <w:pPr>
+        <w:tabs>
+          <w:tab w:val="num" w:pos="1440"/>
+        </w:tabs>
+        <w:ind w:left="1440" w:hanging="360"/>
+      </w:pPr>
+      <w:rPr>
+        <w:rFonts w:ascii="Courier New" w:hAnsi="Courier New" w:hint="default"/>
+        <w:sz w:val="20"/>
+      </w:rPr>
+    </w:lvl>
+    <w:lvl w:ilvl="2" w:tentative="1">
+      <w:start w:val="1"/>
+      <w:numFmt w:val="bullet"/>
+      <w:lvlText w:val=""/>
+      <w:lvlJc w:val="left"/>
+      <w:pPr>
+        <w:tabs>
+          <w:tab w:val="num" w:pos="2160"/>
+        </w:tabs>
+        <w:ind w:left="2160" w:hanging="360"/>
+      </w:pPr>
+      <w:rPr>
+        <w:rFonts w:ascii="Wingdings" w:hAnsi="Wingdings" w:hint="default"/>
+        <w:sz w:val="20"/>
+      </w:rPr>
+    </w:lvl>
+    <w:lvl w:ilvl="3" w:tentative="1">
+      <w:start w:val="1"/>
+      <w:numFmt w:val="bullet"/>
+      <w:lvlText w:val=""/>
+      <w:lvlJc w:val="left"/>
+      <w:pPr>
+        <w:tabs>
+          <w:tab w:val="num" w:pos="2880"/>
+        </w:tabs>
+        <w:ind w:left="2880" w:hanging="360"/>
+      </w:pPr>
+      <w:rPr>
+        <w:rFonts w:ascii="Wingdings" w:hAnsi="Wingdings" w:hint="default"/>
+        <w:sz w:val="20"/>
+      </w:rPr>
+    </w:lvl>
+    <w:lvl w:ilvl="4" w:tentative="1">
+      <w:start w:val="1"/>
+      <w:numFmt w:val="bullet"/>
+      <w:lvlText w:val=""/>
+      <w:lvlJc w:val="left"/>
+      <w:pPr>
+        <w:tabs>
+          <w:tab w:val="num" w:pos="3600"/>
+        </w:tabs>
+        <w:ind w:left="3600" w:hanging="360"/>
+      </w:pPr>
+      <w:rPr>
+        <w:rFonts w:ascii="Wingdings" w:hAnsi="Wingdings" w:hint="default"/>
+        <w:sz w:val="20"/>
+      </w:rPr>
+    </w:lvl>
+    <w:lvl w:ilvl="5" w:tentative="1">
+      <w:start w:val="1"/>
+      <w:numFmt w:val="bullet"/>
+      <w:lvlText w:val=""/>
+      <w:lvlJc w:val="left"/>
+      <w:pPr>
+        <w:tabs>
+          <w:tab w:val="num" w:pos="4320"/>
+        </w:tabs>
+        <w:ind w:left="4320" w:hanging="360"/>
+      </w:pPr>
+      <w:rPr>
+        <w:rFonts w:ascii="Wingdings" w:hAnsi="Wingdings" w:hint="default"/>
+        <w:sz w:val="20"/>
+      </w:rPr>
+    </w:lvl>
+    <w:lvl w:ilvl="6" w:tentative="1">
+      <w:start w:val="1"/>
+      <w:numFmt w:val="bullet"/>
+      <w:lvlText w:val=""/>
+      <w:lvlJc w:val="left"/>
+      <w:pPr>
+        <w:tabs>
+          <w:tab w:val="num" w:pos="5040"/>
+        </w:tabs>
+        <w:ind w:left="5040" w:hanging="360"/>
+      </w:pPr>
+      <w:rPr>
+        <w:rFonts w:ascii="Wingdings" w:hAnsi="Wingdings" w:hint="default"/>
+        <w:sz w:val="20"/>
+      </w:rPr>
+    </w:lvl>
+    <w:lvl w:ilvl="7" w:tentative="1">
+      <w:start w:val="1"/>
+      <w:numFmt w:val="bullet"/>
+      <w:lvlText w:val=""/>
+      <w:lvlJc w:val="left"/>
+      <w:pPr>
+        <w:tabs>
+          <w:tab w:val="num" w:pos="5760"/>
+        </w:tabs>
+        <w:ind w:left="5760" w:hanging="360"/>
+      </w:pPr>
+      <w:rPr>
+        <w:rFonts w:ascii="Wingdings" w:hAnsi="Wingdings" w:hint="default"/>
+        <w:sz w:val="20"/>
+      </w:rPr>
+    </w:lvl>
+    <w:lvl w:ilvl="8" w:tentative="1">
+      <w:start w:val="1"/>
+      <w:numFmt w:val="bullet"/>
+      <w:lvlText w:val=""/>
+      <w:lvlJc w:val="left"/>
+      <w:pPr>
+        <w:tabs>
+          <w:tab w:val="num" w:pos="6480"/>
+        </w:tabs>
+        <w:ind w:left="6480" w:hanging="360"/>
+      </w:pPr>
+      <w:rPr>
+        <w:rFonts w:ascii="Wingdings" w:hAnsi="Wingdings" w:hint="default"/>
+        <w:sz w:val="20"/>
+      </w:rPr>
+    </w:lvl>
+  </w:abstractNum>
+  <w:abstractNum w:abstractNumId="9" w15:restartNumberingAfterBreak="0">
     <w:nsid w:val="40A37762"/>
     <w:multiLevelType w:val="multilevel"/>
     <w:tmpl w:val="5F84D858"/>
@@ -6376,7 +9974,7 @@
       </w:rPr>
     </w:lvl>
   </w:abstractNum>
-  <w:abstractNum w:abstractNumId="5" w15:restartNumberingAfterBreak="0">
+  <w:abstractNum w:abstractNumId="10" w15:restartNumberingAfterBreak="0">
     <w:nsid w:val="43F60117"/>
     <w:multiLevelType w:val="multilevel"/>
     <w:tmpl w:val="16DEB1EE"/>
@@ -6525,7 +10123,305 @@
       </w:rPr>
     </w:lvl>
   </w:abstractNum>
-  <w:abstractNum w:abstractNumId="6" w15:restartNumberingAfterBreak="0">
+  <w:abstractNum w:abstractNumId="11" w15:restartNumberingAfterBreak="0">
+    <w:nsid w:val="46353141"/>
+    <w:multiLevelType w:val="multilevel"/>
+    <w:tmpl w:val="6ED0C042"/>
+    <w:lvl w:ilvl="0">
+      <w:start w:val="1"/>
+      <w:numFmt w:val="bullet"/>
+      <w:lvlText w:val=""/>
+      <w:lvlJc w:val="left"/>
+      <w:pPr>
+        <w:tabs>
+          <w:tab w:val="num" w:pos="720"/>
+        </w:tabs>
+        <w:ind w:left="720" w:hanging="360"/>
+      </w:pPr>
+      <w:rPr>
+        <w:rFonts w:ascii="Symbol" w:hAnsi="Symbol" w:hint="default"/>
+        <w:sz w:val="20"/>
+      </w:rPr>
+    </w:lvl>
+    <w:lvl w:ilvl="1" w:tentative="1">
+      <w:start w:val="1"/>
+      <w:numFmt w:val="bullet"/>
+      <w:lvlText w:val="o"/>
+      <w:lvlJc w:val="left"/>
+      <w:pPr>
+        <w:tabs>
+          <w:tab w:val="num" w:pos="1440"/>
+        </w:tabs>
+        <w:ind w:left="1440" w:hanging="360"/>
+      </w:pPr>
+      <w:rPr>
+        <w:rFonts w:ascii="Courier New" w:hAnsi="Courier New" w:hint="default"/>
+        <w:sz w:val="20"/>
+      </w:rPr>
+    </w:lvl>
+    <w:lvl w:ilvl="2" w:tentative="1">
+      <w:start w:val="1"/>
+      <w:numFmt w:val="bullet"/>
+      <w:lvlText w:val=""/>
+      <w:lvlJc w:val="left"/>
+      <w:pPr>
+        <w:tabs>
+          <w:tab w:val="num" w:pos="2160"/>
+        </w:tabs>
+        <w:ind w:left="2160" w:hanging="360"/>
+      </w:pPr>
+      <w:rPr>
+        <w:rFonts w:ascii="Wingdings" w:hAnsi="Wingdings" w:hint="default"/>
+        <w:sz w:val="20"/>
+      </w:rPr>
+    </w:lvl>
+    <w:lvl w:ilvl="3" w:tentative="1">
+      <w:start w:val="1"/>
+      <w:numFmt w:val="bullet"/>
+      <w:lvlText w:val=""/>
+      <w:lvlJc w:val="left"/>
+      <w:pPr>
+        <w:tabs>
+          <w:tab w:val="num" w:pos="2880"/>
+        </w:tabs>
+        <w:ind w:left="2880" w:hanging="360"/>
+      </w:pPr>
+      <w:rPr>
+        <w:rFonts w:ascii="Wingdings" w:hAnsi="Wingdings" w:hint="default"/>
+        <w:sz w:val="20"/>
+      </w:rPr>
+    </w:lvl>
+    <w:lvl w:ilvl="4" w:tentative="1">
+      <w:start w:val="1"/>
+      <w:numFmt w:val="bullet"/>
+      <w:lvlText w:val=""/>
+      <w:lvlJc w:val="left"/>
+      <w:pPr>
+        <w:tabs>
+          <w:tab w:val="num" w:pos="3600"/>
+        </w:tabs>
+        <w:ind w:left="3600" w:hanging="360"/>
+      </w:pPr>
+      <w:rPr>
+        <w:rFonts w:ascii="Wingdings" w:hAnsi="Wingdings" w:hint="default"/>
+        <w:sz w:val="20"/>
+      </w:rPr>
+    </w:lvl>
+    <w:lvl w:ilvl="5" w:tentative="1">
+      <w:start w:val="1"/>
+      <w:numFmt w:val="bullet"/>
+      <w:lvlText w:val=""/>
+      <w:lvlJc w:val="left"/>
+      <w:pPr>
+        <w:tabs>
+          <w:tab w:val="num" w:pos="4320"/>
+        </w:tabs>
+        <w:ind w:left="4320" w:hanging="360"/>
+      </w:pPr>
+      <w:rPr>
+        <w:rFonts w:ascii="Wingdings" w:hAnsi="Wingdings" w:hint="default"/>
+        <w:sz w:val="20"/>
+      </w:rPr>
+    </w:lvl>
+    <w:lvl w:ilvl="6" w:tentative="1">
+      <w:start w:val="1"/>
+      <w:numFmt w:val="bullet"/>
+      <w:lvlText w:val=""/>
+      <w:lvlJc w:val="left"/>
+      <w:pPr>
+        <w:tabs>
+          <w:tab w:val="num" w:pos="5040"/>
+        </w:tabs>
+        <w:ind w:left="5040" w:hanging="360"/>
+      </w:pPr>
+      <w:rPr>
+        <w:rFonts w:ascii="Wingdings" w:hAnsi="Wingdings" w:hint="default"/>
+        <w:sz w:val="20"/>
+      </w:rPr>
+    </w:lvl>
+    <w:lvl w:ilvl="7" w:tentative="1">
+      <w:start w:val="1"/>
+      <w:numFmt w:val="bullet"/>
+      <w:lvlText w:val=""/>
+      <w:lvlJc w:val="left"/>
+      <w:pPr>
+        <w:tabs>
+          <w:tab w:val="num" w:pos="5760"/>
+        </w:tabs>
+        <w:ind w:left="5760" w:hanging="360"/>
+      </w:pPr>
+      <w:rPr>
+        <w:rFonts w:ascii="Wingdings" w:hAnsi="Wingdings" w:hint="default"/>
+        <w:sz w:val="20"/>
+      </w:rPr>
+    </w:lvl>
+    <w:lvl w:ilvl="8" w:tentative="1">
+      <w:start w:val="1"/>
+      <w:numFmt w:val="bullet"/>
+      <w:lvlText w:val=""/>
+      <w:lvlJc w:val="left"/>
+      <w:pPr>
+        <w:tabs>
+          <w:tab w:val="num" w:pos="6480"/>
+        </w:tabs>
+        <w:ind w:left="6480" w:hanging="360"/>
+      </w:pPr>
+      <w:rPr>
+        <w:rFonts w:ascii="Wingdings" w:hAnsi="Wingdings" w:hint="default"/>
+        <w:sz w:val="20"/>
+      </w:rPr>
+    </w:lvl>
+  </w:abstractNum>
+  <w:abstractNum w:abstractNumId="12" w15:restartNumberingAfterBreak="0">
+    <w:nsid w:val="53564808"/>
+    <w:multiLevelType w:val="multilevel"/>
+    <w:tmpl w:val="3762081E"/>
+    <w:lvl w:ilvl="0">
+      <w:start w:val="1"/>
+      <w:numFmt w:val="bullet"/>
+      <w:lvlText w:val=""/>
+      <w:lvlJc w:val="left"/>
+      <w:pPr>
+        <w:tabs>
+          <w:tab w:val="num" w:pos="720"/>
+        </w:tabs>
+        <w:ind w:left="720" w:hanging="360"/>
+      </w:pPr>
+      <w:rPr>
+        <w:rFonts w:ascii="Symbol" w:hAnsi="Symbol" w:hint="default"/>
+        <w:sz w:val="20"/>
+      </w:rPr>
+    </w:lvl>
+    <w:lvl w:ilvl="1" w:tentative="1">
+      <w:start w:val="1"/>
+      <w:numFmt w:val="bullet"/>
+      <w:lvlText w:val="o"/>
+      <w:lvlJc w:val="left"/>
+      <w:pPr>
+        <w:tabs>
+          <w:tab w:val="num" w:pos="1440"/>
+        </w:tabs>
+        <w:ind w:left="1440" w:hanging="360"/>
+      </w:pPr>
+      <w:rPr>
+        <w:rFonts w:ascii="Courier New" w:hAnsi="Courier New" w:hint="default"/>
+        <w:sz w:val="20"/>
+      </w:rPr>
+    </w:lvl>
+    <w:lvl w:ilvl="2" w:tentative="1">
+      <w:start w:val="1"/>
+      <w:numFmt w:val="bullet"/>
+      <w:lvlText w:val=""/>
+      <w:lvlJc w:val="left"/>
+      <w:pPr>
+        <w:tabs>
+          <w:tab w:val="num" w:pos="2160"/>
+        </w:tabs>
+        <w:ind w:left="2160" w:hanging="360"/>
+      </w:pPr>
+      <w:rPr>
+        <w:rFonts w:ascii="Wingdings" w:hAnsi="Wingdings" w:hint="default"/>
+        <w:sz w:val="20"/>
+      </w:rPr>
+    </w:lvl>
+    <w:lvl w:ilvl="3" w:tentative="1">
+      <w:start w:val="1"/>
+      <w:numFmt w:val="bullet"/>
+      <w:lvlText w:val=""/>
+      <w:lvlJc w:val="left"/>
+      <w:pPr>
+        <w:tabs>
+          <w:tab w:val="num" w:pos="2880"/>
+        </w:tabs>
+        <w:ind w:left="2880" w:hanging="360"/>
+      </w:pPr>
+      <w:rPr>
+        <w:rFonts w:ascii="Wingdings" w:hAnsi="Wingdings" w:hint="default"/>
+        <w:sz w:val="20"/>
+      </w:rPr>
+    </w:lvl>
+    <w:lvl w:ilvl="4" w:tentative="1">
+      <w:start w:val="1"/>
+      <w:numFmt w:val="bullet"/>
+      <w:lvlText w:val=""/>
+      <w:lvlJc w:val="left"/>
+      <w:pPr>
+        <w:tabs>
+          <w:tab w:val="num" w:pos="3600"/>
+        </w:tabs>
+        <w:ind w:left="3600" w:hanging="360"/>
+      </w:pPr>
+      <w:rPr>
+        <w:rFonts w:ascii="Wingdings" w:hAnsi="Wingdings" w:hint="default"/>
+        <w:sz w:val="20"/>
+      </w:rPr>
+    </w:lvl>
+    <w:lvl w:ilvl="5" w:tentative="1">
+      <w:start w:val="1"/>
+      <w:numFmt w:val="bullet"/>
+      <w:lvlText w:val=""/>
+      <w:lvlJc w:val="left"/>
+      <w:pPr>
+        <w:tabs>
+          <w:tab w:val="num" w:pos="4320"/>
+        </w:tabs>
+        <w:ind w:left="4320" w:hanging="360"/>
+      </w:pPr>
+      <w:rPr>
+        <w:rFonts w:ascii="Wingdings" w:hAnsi="Wingdings" w:hint="default"/>
+        <w:sz w:val="20"/>
+      </w:rPr>
+    </w:lvl>
+    <w:lvl w:ilvl="6" w:tentative="1">
+      <w:start w:val="1"/>
+      <w:numFmt w:val="bullet"/>
+      <w:lvlText w:val=""/>
+      <w:lvlJc w:val="left"/>
+      <w:pPr>
+        <w:tabs>
+          <w:tab w:val="num" w:pos="5040"/>
+        </w:tabs>
+        <w:ind w:left="5040" w:hanging="360"/>
+      </w:pPr>
+      <w:rPr>
+        <w:rFonts w:ascii="Wingdings" w:hAnsi="Wingdings" w:hint="default"/>
+        <w:sz w:val="20"/>
+      </w:rPr>
+    </w:lvl>
+    <w:lvl w:ilvl="7" w:tentative="1">
+      <w:start w:val="1"/>
+      <w:numFmt w:val="bullet"/>
+      <w:lvlText w:val=""/>
+      <w:lvlJc w:val="left"/>
+      <w:pPr>
+        <w:tabs>
+          <w:tab w:val="num" w:pos="5760"/>
+        </w:tabs>
+        <w:ind w:left="5760" w:hanging="360"/>
+      </w:pPr>
+      <w:rPr>
+        <w:rFonts w:ascii="Wingdings" w:hAnsi="Wingdings" w:hint="default"/>
+        <w:sz w:val="20"/>
+      </w:rPr>
+    </w:lvl>
+    <w:lvl w:ilvl="8" w:tentative="1">
+      <w:start w:val="1"/>
+      <w:numFmt w:val="bullet"/>
+      <w:lvlText w:val=""/>
+      <w:lvlJc w:val="left"/>
+      <w:pPr>
+        <w:tabs>
+          <w:tab w:val="num" w:pos="6480"/>
+        </w:tabs>
+        <w:ind w:left="6480" w:hanging="360"/>
+      </w:pPr>
+      <w:rPr>
+        <w:rFonts w:ascii="Wingdings" w:hAnsi="Wingdings" w:hint="default"/>
+        <w:sz w:val="20"/>
+      </w:rPr>
+    </w:lvl>
+  </w:abstractNum>
+  <w:abstractNum w:abstractNumId="13" w15:restartNumberingAfterBreak="0">
     <w:nsid w:val="568E4215"/>
     <w:multiLevelType w:val="multilevel"/>
     <w:tmpl w:val="B84E1F18"/>
@@ -6674,7 +10570,603 @@
       </w:rPr>
     </w:lvl>
   </w:abstractNum>
-  <w:abstractNum w:abstractNumId="7" w15:restartNumberingAfterBreak="0">
+  <w:abstractNum w:abstractNumId="14" w15:restartNumberingAfterBreak="0">
+    <w:nsid w:val="56EE20AF"/>
+    <w:multiLevelType w:val="multilevel"/>
+    <w:tmpl w:val="1D2C841A"/>
+    <w:lvl w:ilvl="0">
+      <w:start w:val="1"/>
+      <w:numFmt w:val="bullet"/>
+      <w:lvlText w:val=""/>
+      <w:lvlJc w:val="left"/>
+      <w:pPr>
+        <w:tabs>
+          <w:tab w:val="num" w:pos="720"/>
+        </w:tabs>
+        <w:ind w:left="720" w:hanging="360"/>
+      </w:pPr>
+      <w:rPr>
+        <w:rFonts w:ascii="Symbol" w:hAnsi="Symbol" w:hint="default"/>
+        <w:sz w:val="20"/>
+      </w:rPr>
+    </w:lvl>
+    <w:lvl w:ilvl="1" w:tentative="1">
+      <w:start w:val="1"/>
+      <w:numFmt w:val="bullet"/>
+      <w:lvlText w:val="o"/>
+      <w:lvlJc w:val="left"/>
+      <w:pPr>
+        <w:tabs>
+          <w:tab w:val="num" w:pos="1440"/>
+        </w:tabs>
+        <w:ind w:left="1440" w:hanging="360"/>
+      </w:pPr>
+      <w:rPr>
+        <w:rFonts w:ascii="Courier New" w:hAnsi="Courier New" w:hint="default"/>
+        <w:sz w:val="20"/>
+      </w:rPr>
+    </w:lvl>
+    <w:lvl w:ilvl="2" w:tentative="1">
+      <w:start w:val="1"/>
+      <w:numFmt w:val="bullet"/>
+      <w:lvlText w:val=""/>
+      <w:lvlJc w:val="left"/>
+      <w:pPr>
+        <w:tabs>
+          <w:tab w:val="num" w:pos="2160"/>
+        </w:tabs>
+        <w:ind w:left="2160" w:hanging="360"/>
+      </w:pPr>
+      <w:rPr>
+        <w:rFonts w:ascii="Wingdings" w:hAnsi="Wingdings" w:hint="default"/>
+        <w:sz w:val="20"/>
+      </w:rPr>
+    </w:lvl>
+    <w:lvl w:ilvl="3" w:tentative="1">
+      <w:start w:val="1"/>
+      <w:numFmt w:val="bullet"/>
+      <w:lvlText w:val=""/>
+      <w:lvlJc w:val="left"/>
+      <w:pPr>
+        <w:tabs>
+          <w:tab w:val="num" w:pos="2880"/>
+        </w:tabs>
+        <w:ind w:left="2880" w:hanging="360"/>
+      </w:pPr>
+      <w:rPr>
+        <w:rFonts w:ascii="Wingdings" w:hAnsi="Wingdings" w:hint="default"/>
+        <w:sz w:val="20"/>
+      </w:rPr>
+    </w:lvl>
+    <w:lvl w:ilvl="4" w:tentative="1">
+      <w:start w:val="1"/>
+      <w:numFmt w:val="bullet"/>
+      <w:lvlText w:val=""/>
+      <w:lvlJc w:val="left"/>
+      <w:pPr>
+        <w:tabs>
+          <w:tab w:val="num" w:pos="3600"/>
+        </w:tabs>
+        <w:ind w:left="3600" w:hanging="360"/>
+      </w:pPr>
+      <w:rPr>
+        <w:rFonts w:ascii="Wingdings" w:hAnsi="Wingdings" w:hint="default"/>
+        <w:sz w:val="20"/>
+      </w:rPr>
+    </w:lvl>
+    <w:lvl w:ilvl="5" w:tentative="1">
+      <w:start w:val="1"/>
+      <w:numFmt w:val="bullet"/>
+      <w:lvlText w:val=""/>
+      <w:lvlJc w:val="left"/>
+      <w:pPr>
+        <w:tabs>
+          <w:tab w:val="num" w:pos="4320"/>
+        </w:tabs>
+        <w:ind w:left="4320" w:hanging="360"/>
+      </w:pPr>
+      <w:rPr>
+        <w:rFonts w:ascii="Wingdings" w:hAnsi="Wingdings" w:hint="default"/>
+        <w:sz w:val="20"/>
+      </w:rPr>
+    </w:lvl>
+    <w:lvl w:ilvl="6" w:tentative="1">
+      <w:start w:val="1"/>
+      <w:numFmt w:val="bullet"/>
+      <w:lvlText w:val=""/>
+      <w:lvlJc w:val="left"/>
+      <w:pPr>
+        <w:tabs>
+          <w:tab w:val="num" w:pos="5040"/>
+        </w:tabs>
+        <w:ind w:left="5040" w:hanging="360"/>
+      </w:pPr>
+      <w:rPr>
+        <w:rFonts w:ascii="Wingdings" w:hAnsi="Wingdings" w:hint="default"/>
+        <w:sz w:val="20"/>
+      </w:rPr>
+    </w:lvl>
+    <w:lvl w:ilvl="7" w:tentative="1">
+      <w:start w:val="1"/>
+      <w:numFmt w:val="bullet"/>
+      <w:lvlText w:val=""/>
+      <w:lvlJc w:val="left"/>
+      <w:pPr>
+        <w:tabs>
+          <w:tab w:val="num" w:pos="5760"/>
+        </w:tabs>
+        <w:ind w:left="5760" w:hanging="360"/>
+      </w:pPr>
+      <w:rPr>
+        <w:rFonts w:ascii="Wingdings" w:hAnsi="Wingdings" w:hint="default"/>
+        <w:sz w:val="20"/>
+      </w:rPr>
+    </w:lvl>
+    <w:lvl w:ilvl="8" w:tentative="1">
+      <w:start w:val="1"/>
+      <w:numFmt w:val="bullet"/>
+      <w:lvlText w:val=""/>
+      <w:lvlJc w:val="left"/>
+      <w:pPr>
+        <w:tabs>
+          <w:tab w:val="num" w:pos="6480"/>
+        </w:tabs>
+        <w:ind w:left="6480" w:hanging="360"/>
+      </w:pPr>
+      <w:rPr>
+        <w:rFonts w:ascii="Wingdings" w:hAnsi="Wingdings" w:hint="default"/>
+        <w:sz w:val="20"/>
+      </w:rPr>
+    </w:lvl>
+  </w:abstractNum>
+  <w:abstractNum w:abstractNumId="15" w15:restartNumberingAfterBreak="0">
+    <w:nsid w:val="58A86632"/>
+    <w:multiLevelType w:val="multilevel"/>
+    <w:tmpl w:val="CDBA1214"/>
+    <w:lvl w:ilvl="0">
+      <w:start w:val="1"/>
+      <w:numFmt w:val="bullet"/>
+      <w:lvlText w:val=""/>
+      <w:lvlJc w:val="left"/>
+      <w:pPr>
+        <w:tabs>
+          <w:tab w:val="num" w:pos="720"/>
+        </w:tabs>
+        <w:ind w:left="720" w:hanging="360"/>
+      </w:pPr>
+      <w:rPr>
+        <w:rFonts w:ascii="Symbol" w:hAnsi="Symbol" w:hint="default"/>
+        <w:sz w:val="20"/>
+      </w:rPr>
+    </w:lvl>
+    <w:lvl w:ilvl="1" w:tentative="1">
+      <w:start w:val="1"/>
+      <w:numFmt w:val="bullet"/>
+      <w:lvlText w:val="o"/>
+      <w:lvlJc w:val="left"/>
+      <w:pPr>
+        <w:tabs>
+          <w:tab w:val="num" w:pos="1440"/>
+        </w:tabs>
+        <w:ind w:left="1440" w:hanging="360"/>
+      </w:pPr>
+      <w:rPr>
+        <w:rFonts w:ascii="Courier New" w:hAnsi="Courier New" w:hint="default"/>
+        <w:sz w:val="20"/>
+      </w:rPr>
+    </w:lvl>
+    <w:lvl w:ilvl="2" w:tentative="1">
+      <w:start w:val="1"/>
+      <w:numFmt w:val="bullet"/>
+      <w:lvlText w:val=""/>
+      <w:lvlJc w:val="left"/>
+      <w:pPr>
+        <w:tabs>
+          <w:tab w:val="num" w:pos="2160"/>
+        </w:tabs>
+        <w:ind w:left="2160" w:hanging="360"/>
+      </w:pPr>
+      <w:rPr>
+        <w:rFonts w:ascii="Wingdings" w:hAnsi="Wingdings" w:hint="default"/>
+        <w:sz w:val="20"/>
+      </w:rPr>
+    </w:lvl>
+    <w:lvl w:ilvl="3" w:tentative="1">
+      <w:start w:val="1"/>
+      <w:numFmt w:val="bullet"/>
+      <w:lvlText w:val=""/>
+      <w:lvlJc w:val="left"/>
+      <w:pPr>
+        <w:tabs>
+          <w:tab w:val="num" w:pos="2880"/>
+        </w:tabs>
+        <w:ind w:left="2880" w:hanging="360"/>
+      </w:pPr>
+      <w:rPr>
+        <w:rFonts w:ascii="Wingdings" w:hAnsi="Wingdings" w:hint="default"/>
+        <w:sz w:val="20"/>
+      </w:rPr>
+    </w:lvl>
+    <w:lvl w:ilvl="4" w:tentative="1">
+      <w:start w:val="1"/>
+      <w:numFmt w:val="bullet"/>
+      <w:lvlText w:val=""/>
+      <w:lvlJc w:val="left"/>
+      <w:pPr>
+        <w:tabs>
+          <w:tab w:val="num" w:pos="3600"/>
+        </w:tabs>
+        <w:ind w:left="3600" w:hanging="360"/>
+      </w:pPr>
+      <w:rPr>
+        <w:rFonts w:ascii="Wingdings" w:hAnsi="Wingdings" w:hint="default"/>
+        <w:sz w:val="20"/>
+      </w:rPr>
+    </w:lvl>
+    <w:lvl w:ilvl="5" w:tentative="1">
+      <w:start w:val="1"/>
+      <w:numFmt w:val="bullet"/>
+      <w:lvlText w:val=""/>
+      <w:lvlJc w:val="left"/>
+      <w:pPr>
+        <w:tabs>
+          <w:tab w:val="num" w:pos="4320"/>
+        </w:tabs>
+        <w:ind w:left="4320" w:hanging="360"/>
+      </w:pPr>
+      <w:rPr>
+        <w:rFonts w:ascii="Wingdings" w:hAnsi="Wingdings" w:hint="default"/>
+        <w:sz w:val="20"/>
+      </w:rPr>
+    </w:lvl>
+    <w:lvl w:ilvl="6" w:tentative="1">
+      <w:start w:val="1"/>
+      <w:numFmt w:val="bullet"/>
+      <w:lvlText w:val=""/>
+      <w:lvlJc w:val="left"/>
+      <w:pPr>
+        <w:tabs>
+          <w:tab w:val="num" w:pos="5040"/>
+        </w:tabs>
+        <w:ind w:left="5040" w:hanging="360"/>
+      </w:pPr>
+      <w:rPr>
+        <w:rFonts w:ascii="Wingdings" w:hAnsi="Wingdings" w:hint="default"/>
+        <w:sz w:val="20"/>
+      </w:rPr>
+    </w:lvl>
+    <w:lvl w:ilvl="7" w:tentative="1">
+      <w:start w:val="1"/>
+      <w:numFmt w:val="bullet"/>
+      <w:lvlText w:val=""/>
+      <w:lvlJc w:val="left"/>
+      <w:pPr>
+        <w:tabs>
+          <w:tab w:val="num" w:pos="5760"/>
+        </w:tabs>
+        <w:ind w:left="5760" w:hanging="360"/>
+      </w:pPr>
+      <w:rPr>
+        <w:rFonts w:ascii="Wingdings" w:hAnsi="Wingdings" w:hint="default"/>
+        <w:sz w:val="20"/>
+      </w:rPr>
+    </w:lvl>
+    <w:lvl w:ilvl="8" w:tentative="1">
+      <w:start w:val="1"/>
+      <w:numFmt w:val="bullet"/>
+      <w:lvlText w:val=""/>
+      <w:lvlJc w:val="left"/>
+      <w:pPr>
+        <w:tabs>
+          <w:tab w:val="num" w:pos="6480"/>
+        </w:tabs>
+        <w:ind w:left="6480" w:hanging="360"/>
+      </w:pPr>
+      <w:rPr>
+        <w:rFonts w:ascii="Wingdings" w:hAnsi="Wingdings" w:hint="default"/>
+        <w:sz w:val="20"/>
+      </w:rPr>
+    </w:lvl>
+  </w:abstractNum>
+  <w:abstractNum w:abstractNumId="16" w15:restartNumberingAfterBreak="0">
+    <w:nsid w:val="598A5307"/>
+    <w:multiLevelType w:val="multilevel"/>
+    <w:tmpl w:val="0D46726C"/>
+    <w:lvl w:ilvl="0">
+      <w:start w:val="1"/>
+      <w:numFmt w:val="bullet"/>
+      <w:lvlText w:val=""/>
+      <w:lvlJc w:val="left"/>
+      <w:pPr>
+        <w:tabs>
+          <w:tab w:val="num" w:pos="720"/>
+        </w:tabs>
+        <w:ind w:left="720" w:hanging="360"/>
+      </w:pPr>
+      <w:rPr>
+        <w:rFonts w:ascii="Symbol" w:hAnsi="Symbol" w:hint="default"/>
+        <w:sz w:val="20"/>
+      </w:rPr>
+    </w:lvl>
+    <w:lvl w:ilvl="1" w:tentative="1">
+      <w:start w:val="1"/>
+      <w:numFmt w:val="bullet"/>
+      <w:lvlText w:val="o"/>
+      <w:lvlJc w:val="left"/>
+      <w:pPr>
+        <w:tabs>
+          <w:tab w:val="num" w:pos="1440"/>
+        </w:tabs>
+        <w:ind w:left="1440" w:hanging="360"/>
+      </w:pPr>
+      <w:rPr>
+        <w:rFonts w:ascii="Courier New" w:hAnsi="Courier New" w:hint="default"/>
+        <w:sz w:val="20"/>
+      </w:rPr>
+    </w:lvl>
+    <w:lvl w:ilvl="2" w:tentative="1">
+      <w:start w:val="1"/>
+      <w:numFmt w:val="bullet"/>
+      <w:lvlText w:val=""/>
+      <w:lvlJc w:val="left"/>
+      <w:pPr>
+        <w:tabs>
+          <w:tab w:val="num" w:pos="2160"/>
+        </w:tabs>
+        <w:ind w:left="2160" w:hanging="360"/>
+      </w:pPr>
+      <w:rPr>
+        <w:rFonts w:ascii="Wingdings" w:hAnsi="Wingdings" w:hint="default"/>
+        <w:sz w:val="20"/>
+      </w:rPr>
+    </w:lvl>
+    <w:lvl w:ilvl="3" w:tentative="1">
+      <w:start w:val="1"/>
+      <w:numFmt w:val="bullet"/>
+      <w:lvlText w:val=""/>
+      <w:lvlJc w:val="left"/>
+      <w:pPr>
+        <w:tabs>
+          <w:tab w:val="num" w:pos="2880"/>
+        </w:tabs>
+        <w:ind w:left="2880" w:hanging="360"/>
+      </w:pPr>
+      <w:rPr>
+        <w:rFonts w:ascii="Wingdings" w:hAnsi="Wingdings" w:hint="default"/>
+        <w:sz w:val="20"/>
+      </w:rPr>
+    </w:lvl>
+    <w:lvl w:ilvl="4" w:tentative="1">
+      <w:start w:val="1"/>
+      <w:numFmt w:val="bullet"/>
+      <w:lvlText w:val=""/>
+      <w:lvlJc w:val="left"/>
+      <w:pPr>
+        <w:tabs>
+          <w:tab w:val="num" w:pos="3600"/>
+        </w:tabs>
+        <w:ind w:left="3600" w:hanging="360"/>
+      </w:pPr>
+      <w:rPr>
+        <w:rFonts w:ascii="Wingdings" w:hAnsi="Wingdings" w:hint="default"/>
+        <w:sz w:val="20"/>
+      </w:rPr>
+    </w:lvl>
+    <w:lvl w:ilvl="5" w:tentative="1">
+      <w:start w:val="1"/>
+      <w:numFmt w:val="bullet"/>
+      <w:lvlText w:val=""/>
+      <w:lvlJc w:val="left"/>
+      <w:pPr>
+        <w:tabs>
+          <w:tab w:val="num" w:pos="4320"/>
+        </w:tabs>
+        <w:ind w:left="4320" w:hanging="360"/>
+      </w:pPr>
+      <w:rPr>
+        <w:rFonts w:ascii="Wingdings" w:hAnsi="Wingdings" w:hint="default"/>
+        <w:sz w:val="20"/>
+      </w:rPr>
+    </w:lvl>
+    <w:lvl w:ilvl="6" w:tentative="1">
+      <w:start w:val="1"/>
+      <w:numFmt w:val="bullet"/>
+      <w:lvlText w:val=""/>
+      <w:lvlJc w:val="left"/>
+      <w:pPr>
+        <w:tabs>
+          <w:tab w:val="num" w:pos="5040"/>
+        </w:tabs>
+        <w:ind w:left="5040" w:hanging="360"/>
+      </w:pPr>
+      <w:rPr>
+        <w:rFonts w:ascii="Wingdings" w:hAnsi="Wingdings" w:hint="default"/>
+        <w:sz w:val="20"/>
+      </w:rPr>
+    </w:lvl>
+    <w:lvl w:ilvl="7" w:tentative="1">
+      <w:start w:val="1"/>
+      <w:numFmt w:val="bullet"/>
+      <w:lvlText w:val=""/>
+      <w:lvlJc w:val="left"/>
+      <w:pPr>
+        <w:tabs>
+          <w:tab w:val="num" w:pos="5760"/>
+        </w:tabs>
+        <w:ind w:left="5760" w:hanging="360"/>
+      </w:pPr>
+      <w:rPr>
+        <w:rFonts w:ascii="Wingdings" w:hAnsi="Wingdings" w:hint="default"/>
+        <w:sz w:val="20"/>
+      </w:rPr>
+    </w:lvl>
+    <w:lvl w:ilvl="8" w:tentative="1">
+      <w:start w:val="1"/>
+      <w:numFmt w:val="bullet"/>
+      <w:lvlText w:val=""/>
+      <w:lvlJc w:val="left"/>
+      <w:pPr>
+        <w:tabs>
+          <w:tab w:val="num" w:pos="6480"/>
+        </w:tabs>
+        <w:ind w:left="6480" w:hanging="360"/>
+      </w:pPr>
+      <w:rPr>
+        <w:rFonts w:ascii="Wingdings" w:hAnsi="Wingdings" w:hint="default"/>
+        <w:sz w:val="20"/>
+      </w:rPr>
+    </w:lvl>
+  </w:abstractNum>
+  <w:abstractNum w:abstractNumId="17" w15:restartNumberingAfterBreak="0">
+    <w:nsid w:val="5EDB440D"/>
+    <w:multiLevelType w:val="multilevel"/>
+    <w:tmpl w:val="D62285D6"/>
+    <w:lvl w:ilvl="0">
+      <w:start w:val="1"/>
+      <w:numFmt w:val="bullet"/>
+      <w:lvlText w:val=""/>
+      <w:lvlJc w:val="left"/>
+      <w:pPr>
+        <w:tabs>
+          <w:tab w:val="num" w:pos="720"/>
+        </w:tabs>
+        <w:ind w:left="720" w:hanging="360"/>
+      </w:pPr>
+      <w:rPr>
+        <w:rFonts w:ascii="Symbol" w:hAnsi="Symbol" w:hint="default"/>
+        <w:sz w:val="20"/>
+      </w:rPr>
+    </w:lvl>
+    <w:lvl w:ilvl="1" w:tentative="1">
+      <w:start w:val="1"/>
+      <w:numFmt w:val="bullet"/>
+      <w:lvlText w:val="o"/>
+      <w:lvlJc w:val="left"/>
+      <w:pPr>
+        <w:tabs>
+          <w:tab w:val="num" w:pos="1440"/>
+        </w:tabs>
+        <w:ind w:left="1440" w:hanging="360"/>
+      </w:pPr>
+      <w:rPr>
+        <w:rFonts w:ascii="Courier New" w:hAnsi="Courier New" w:hint="default"/>
+        <w:sz w:val="20"/>
+      </w:rPr>
+    </w:lvl>
+    <w:lvl w:ilvl="2" w:tentative="1">
+      <w:start w:val="1"/>
+      <w:numFmt w:val="bullet"/>
+      <w:lvlText w:val=""/>
+      <w:lvlJc w:val="left"/>
+      <w:pPr>
+        <w:tabs>
+          <w:tab w:val="num" w:pos="2160"/>
+        </w:tabs>
+        <w:ind w:left="2160" w:hanging="360"/>
+      </w:pPr>
+      <w:rPr>
+        <w:rFonts w:ascii="Wingdings" w:hAnsi="Wingdings" w:hint="default"/>
+        <w:sz w:val="20"/>
+      </w:rPr>
+    </w:lvl>
+    <w:lvl w:ilvl="3" w:tentative="1">
+      <w:start w:val="1"/>
+      <w:numFmt w:val="bullet"/>
+      <w:lvlText w:val=""/>
+      <w:lvlJc w:val="left"/>
+      <w:pPr>
+        <w:tabs>
+          <w:tab w:val="num" w:pos="2880"/>
+        </w:tabs>
+        <w:ind w:left="2880" w:hanging="360"/>
+      </w:pPr>
+      <w:rPr>
+        <w:rFonts w:ascii="Wingdings" w:hAnsi="Wingdings" w:hint="default"/>
+        <w:sz w:val="20"/>
+      </w:rPr>
+    </w:lvl>
+    <w:lvl w:ilvl="4" w:tentative="1">
+      <w:start w:val="1"/>
+      <w:numFmt w:val="bullet"/>
+      <w:lvlText w:val=""/>
+      <w:lvlJc w:val="left"/>
+      <w:pPr>
+        <w:tabs>
+          <w:tab w:val="num" w:pos="3600"/>
+        </w:tabs>
+        <w:ind w:left="3600" w:hanging="360"/>
+      </w:pPr>
+      <w:rPr>
+        <w:rFonts w:ascii="Wingdings" w:hAnsi="Wingdings" w:hint="default"/>
+        <w:sz w:val="20"/>
+      </w:rPr>
+    </w:lvl>
+    <w:lvl w:ilvl="5" w:tentative="1">
+      <w:start w:val="1"/>
+      <w:numFmt w:val="bullet"/>
+      <w:lvlText w:val=""/>
+      <w:lvlJc w:val="left"/>
+      <w:pPr>
+        <w:tabs>
+          <w:tab w:val="num" w:pos="4320"/>
+        </w:tabs>
+        <w:ind w:left="4320" w:hanging="360"/>
+      </w:pPr>
+      <w:rPr>
+        <w:rFonts w:ascii="Wingdings" w:hAnsi="Wingdings" w:hint="default"/>
+        <w:sz w:val="20"/>
+      </w:rPr>
+    </w:lvl>
+    <w:lvl w:ilvl="6" w:tentative="1">
+      <w:start w:val="1"/>
+      <w:numFmt w:val="bullet"/>
+      <w:lvlText w:val=""/>
+      <w:lvlJc w:val="left"/>
+      <w:pPr>
+        <w:tabs>
+          <w:tab w:val="num" w:pos="5040"/>
+        </w:tabs>
+        <w:ind w:left="5040" w:hanging="360"/>
+      </w:pPr>
+      <w:rPr>
+        <w:rFonts w:ascii="Wingdings" w:hAnsi="Wingdings" w:hint="default"/>
+        <w:sz w:val="20"/>
+      </w:rPr>
+    </w:lvl>
+    <w:lvl w:ilvl="7" w:tentative="1">
+      <w:start w:val="1"/>
+      <w:numFmt w:val="bullet"/>
+      <w:lvlText w:val=""/>
+      <w:lvlJc w:val="left"/>
+      <w:pPr>
+        <w:tabs>
+          <w:tab w:val="num" w:pos="5760"/>
+        </w:tabs>
+        <w:ind w:left="5760" w:hanging="360"/>
+      </w:pPr>
+      <w:rPr>
+        <w:rFonts w:ascii="Wingdings" w:hAnsi="Wingdings" w:hint="default"/>
+        <w:sz w:val="20"/>
+      </w:rPr>
+    </w:lvl>
+    <w:lvl w:ilvl="8" w:tentative="1">
+      <w:start w:val="1"/>
+      <w:numFmt w:val="bullet"/>
+      <w:lvlText w:val=""/>
+      <w:lvlJc w:val="left"/>
+      <w:pPr>
+        <w:tabs>
+          <w:tab w:val="num" w:pos="6480"/>
+        </w:tabs>
+        <w:ind w:left="6480" w:hanging="360"/>
+      </w:pPr>
+      <w:rPr>
+        <w:rFonts w:ascii="Wingdings" w:hAnsi="Wingdings" w:hint="default"/>
+        <w:sz w:val="20"/>
+      </w:rPr>
+    </w:lvl>
+  </w:abstractNum>
+  <w:abstractNum w:abstractNumId="18" w15:restartNumberingAfterBreak="0">
     <w:nsid w:val="663C64E0"/>
     <w:multiLevelType w:val="multilevel"/>
     <w:tmpl w:val="441AEDE0"/>
@@ -6823,7 +11315,156 @@
       </w:rPr>
     </w:lvl>
   </w:abstractNum>
-  <w:abstractNum w:abstractNumId="8" w15:restartNumberingAfterBreak="0">
+  <w:abstractNum w:abstractNumId="19" w15:restartNumberingAfterBreak="0">
+    <w:nsid w:val="6F0B4DF1"/>
+    <w:multiLevelType w:val="multilevel"/>
+    <w:tmpl w:val="DC425F52"/>
+    <w:lvl w:ilvl="0">
+      <w:start w:val="1"/>
+      <w:numFmt w:val="bullet"/>
+      <w:lvlText w:val=""/>
+      <w:lvlJc w:val="left"/>
+      <w:pPr>
+        <w:tabs>
+          <w:tab w:val="num" w:pos="720"/>
+        </w:tabs>
+        <w:ind w:left="720" w:hanging="360"/>
+      </w:pPr>
+      <w:rPr>
+        <w:rFonts w:ascii="Symbol" w:hAnsi="Symbol" w:hint="default"/>
+        <w:sz w:val="20"/>
+      </w:rPr>
+    </w:lvl>
+    <w:lvl w:ilvl="1" w:tentative="1">
+      <w:start w:val="1"/>
+      <w:numFmt w:val="bullet"/>
+      <w:lvlText w:val="o"/>
+      <w:lvlJc w:val="left"/>
+      <w:pPr>
+        <w:tabs>
+          <w:tab w:val="num" w:pos="1440"/>
+        </w:tabs>
+        <w:ind w:left="1440" w:hanging="360"/>
+      </w:pPr>
+      <w:rPr>
+        <w:rFonts w:ascii="Courier New" w:hAnsi="Courier New" w:hint="default"/>
+        <w:sz w:val="20"/>
+      </w:rPr>
+    </w:lvl>
+    <w:lvl w:ilvl="2" w:tentative="1">
+      <w:start w:val="1"/>
+      <w:numFmt w:val="bullet"/>
+      <w:lvlText w:val=""/>
+      <w:lvlJc w:val="left"/>
+      <w:pPr>
+        <w:tabs>
+          <w:tab w:val="num" w:pos="2160"/>
+        </w:tabs>
+        <w:ind w:left="2160" w:hanging="360"/>
+      </w:pPr>
+      <w:rPr>
+        <w:rFonts w:ascii="Wingdings" w:hAnsi="Wingdings" w:hint="default"/>
+        <w:sz w:val="20"/>
+      </w:rPr>
+    </w:lvl>
+    <w:lvl w:ilvl="3" w:tentative="1">
+      <w:start w:val="1"/>
+      <w:numFmt w:val="bullet"/>
+      <w:lvlText w:val=""/>
+      <w:lvlJc w:val="left"/>
+      <w:pPr>
+        <w:tabs>
+          <w:tab w:val="num" w:pos="2880"/>
+        </w:tabs>
+        <w:ind w:left="2880" w:hanging="360"/>
+      </w:pPr>
+      <w:rPr>
+        <w:rFonts w:ascii="Wingdings" w:hAnsi="Wingdings" w:hint="default"/>
+        <w:sz w:val="20"/>
+      </w:rPr>
+    </w:lvl>
+    <w:lvl w:ilvl="4" w:tentative="1">
+      <w:start w:val="1"/>
+      <w:numFmt w:val="bullet"/>
+      <w:lvlText w:val=""/>
+      <w:lvlJc w:val="left"/>
+      <w:pPr>
+        <w:tabs>
+          <w:tab w:val="num" w:pos="3600"/>
+        </w:tabs>
+        <w:ind w:left="3600" w:hanging="360"/>
+      </w:pPr>
+      <w:rPr>
+        <w:rFonts w:ascii="Wingdings" w:hAnsi="Wingdings" w:hint="default"/>
+        <w:sz w:val="20"/>
+      </w:rPr>
+    </w:lvl>
+    <w:lvl w:ilvl="5" w:tentative="1">
+      <w:start w:val="1"/>
+      <w:numFmt w:val="bullet"/>
+      <w:lvlText w:val=""/>
+      <w:lvlJc w:val="left"/>
+      <w:pPr>
+        <w:tabs>
+          <w:tab w:val="num" w:pos="4320"/>
+        </w:tabs>
+        <w:ind w:left="4320" w:hanging="360"/>
+      </w:pPr>
+      <w:rPr>
+        <w:rFonts w:ascii="Wingdings" w:hAnsi="Wingdings" w:hint="default"/>
+        <w:sz w:val="20"/>
+      </w:rPr>
+    </w:lvl>
+    <w:lvl w:ilvl="6" w:tentative="1">
+      <w:start w:val="1"/>
+      <w:numFmt w:val="bullet"/>
+      <w:lvlText w:val=""/>
+      <w:lvlJc w:val="left"/>
+      <w:pPr>
+        <w:tabs>
+          <w:tab w:val="num" w:pos="5040"/>
+        </w:tabs>
+        <w:ind w:left="5040" w:hanging="360"/>
+      </w:pPr>
+      <w:rPr>
+        <w:rFonts w:ascii="Wingdings" w:hAnsi="Wingdings" w:hint="default"/>
+        <w:sz w:val="20"/>
+      </w:rPr>
+    </w:lvl>
+    <w:lvl w:ilvl="7" w:tentative="1">
+      <w:start w:val="1"/>
+      <w:numFmt w:val="bullet"/>
+      <w:lvlText w:val=""/>
+      <w:lvlJc w:val="left"/>
+      <w:pPr>
+        <w:tabs>
+          <w:tab w:val="num" w:pos="5760"/>
+        </w:tabs>
+        <w:ind w:left="5760" w:hanging="360"/>
+      </w:pPr>
+      <w:rPr>
+        <w:rFonts w:ascii="Wingdings" w:hAnsi="Wingdings" w:hint="default"/>
+        <w:sz w:val="20"/>
+      </w:rPr>
+    </w:lvl>
+    <w:lvl w:ilvl="8" w:tentative="1">
+      <w:start w:val="1"/>
+      <w:numFmt w:val="bullet"/>
+      <w:lvlText w:val=""/>
+      <w:lvlJc w:val="left"/>
+      <w:pPr>
+        <w:tabs>
+          <w:tab w:val="num" w:pos="6480"/>
+        </w:tabs>
+        <w:ind w:left="6480" w:hanging="360"/>
+      </w:pPr>
+      <w:rPr>
+        <w:rFonts w:ascii="Wingdings" w:hAnsi="Wingdings" w:hint="default"/>
+        <w:sz w:val="20"/>
+      </w:rPr>
+    </w:lvl>
+  </w:abstractNum>
+  <w:abstractNum w:abstractNumId="20" w15:restartNumberingAfterBreak="0">
     <w:nsid w:val="794D61BE"/>
     <w:multiLevelType w:val="multilevel"/>
     <w:tmpl w:val="F19237FC"/>
@@ -6972,7 +11613,7 @@
       </w:rPr>
     </w:lvl>
   </w:abstractNum>
-  <w:abstractNum w:abstractNumId="9" w15:restartNumberingAfterBreak="0">
+  <w:abstractNum w:abstractNumId="21" w15:restartNumberingAfterBreak="0">
     <w:nsid w:val="7CF2173B"/>
     <w:multiLevelType w:val="multilevel"/>
     <w:tmpl w:val="EDCA12BE"/>
@@ -7121,7 +11762,7 @@
       </w:rPr>
     </w:lvl>
   </w:abstractNum>
-  <w:abstractNum w:abstractNumId="10" w15:restartNumberingAfterBreak="0">
+  <w:abstractNum w:abstractNumId="22" w15:restartNumberingAfterBreak="0">
     <w:nsid w:val="7FC32E1B"/>
     <w:multiLevelType w:val="multilevel"/>
     <w:tmpl w:val="FD8C71AE"/>
@@ -7271,37 +11912,73 @@
     </w:lvl>
   </w:abstractNum>
   <w:num w:numId="1" w16cid:durableId="297228575">
+    <w:abstractNumId w:val="3"/>
+  </w:num>
+  <w:num w:numId="2" w16cid:durableId="790394879">
+    <w:abstractNumId w:val="1"/>
+  </w:num>
+  <w:num w:numId="3" w16cid:durableId="798568847">
+    <w:abstractNumId w:val="21"/>
+  </w:num>
+  <w:num w:numId="4" w16cid:durableId="1370691427">
+    <w:abstractNumId w:val="10"/>
+  </w:num>
+  <w:num w:numId="5" w16cid:durableId="557933614">
+    <w:abstractNumId w:val="13"/>
+  </w:num>
+  <w:num w:numId="6" w16cid:durableId="605963071">
+    <w:abstractNumId w:val="6"/>
+  </w:num>
+  <w:num w:numId="7" w16cid:durableId="1398555456">
+    <w:abstractNumId w:val="22"/>
+  </w:num>
+  <w:num w:numId="8" w16cid:durableId="419566438">
+    <w:abstractNumId w:val="18"/>
+  </w:num>
+  <w:num w:numId="9" w16cid:durableId="109860170">
+    <w:abstractNumId w:val="20"/>
+  </w:num>
+  <w:num w:numId="10" w16cid:durableId="774599097">
+    <w:abstractNumId w:val="9"/>
+  </w:num>
+  <w:num w:numId="11" w16cid:durableId="797527278">
     <w:abstractNumId w:val="2"/>
   </w:num>
-  <w:num w:numId="2" w16cid:durableId="790394879">
+  <w:num w:numId="12" w16cid:durableId="1771731654">
+    <w:abstractNumId w:val="17"/>
+  </w:num>
+  <w:num w:numId="13" w16cid:durableId="2061319953">
+    <w:abstractNumId w:val="16"/>
+  </w:num>
+  <w:num w:numId="14" w16cid:durableId="539247825">
+    <w:abstractNumId w:val="14"/>
+  </w:num>
+  <w:num w:numId="15" w16cid:durableId="1760368465">
+    <w:abstractNumId w:val="4"/>
+  </w:num>
+  <w:num w:numId="16" w16cid:durableId="1073116887">
+    <w:abstractNumId w:val="7"/>
+  </w:num>
+  <w:num w:numId="17" w16cid:durableId="704989118">
+    <w:abstractNumId w:val="19"/>
+  </w:num>
+  <w:num w:numId="18" w16cid:durableId="1330718082">
     <w:abstractNumId w:val="0"/>
   </w:num>
-  <w:num w:numId="3" w16cid:durableId="798568847">
-    <w:abstractNumId w:val="9"/>
+  <w:num w:numId="19" w16cid:durableId="1106727338">
+    <w:abstractNumId w:val="8"/>
   </w:num>
-  <w:num w:numId="4" w16cid:durableId="1370691427">
+  <w:num w:numId="20" w16cid:durableId="1876231259">
     <w:abstractNumId w:val="5"/>
   </w:num>
-  <w:num w:numId="5" w16cid:durableId="557933614">
-    <w:abstractNumId w:val="6"/>
+  <w:num w:numId="21" w16cid:durableId="1710453058">
+    <w:abstractNumId w:val="12"/>
   </w:num>
-  <w:num w:numId="6" w16cid:durableId="605963071">
-    <w:abstractNumId w:val="3"/>
+  <w:num w:numId="22" w16cid:durableId="1871793028">
+    <w:abstractNumId w:val="15"/>
   </w:num>
-  <w:num w:numId="7" w16cid:durableId="1398555456">
-    <w:abstractNumId w:val="10"/>
-  </w:num>
-  <w:num w:numId="8" w16cid:durableId="419566438">
-    <w:abstractNumId w:val="7"/>
-  </w:num>
-  <w:num w:numId="9" w16cid:durableId="109860170">
-    <w:abstractNumId w:val="8"/>
-  </w:num>
-  <w:num w:numId="10" w16cid:durableId="774599097">
-    <w:abstractNumId w:val="4"/>
-  </w:num>
-  <w:num w:numId="11" w16cid:durableId="797527278">
-    <w:abstractNumId w:val="1"/>
+  <w:num w:numId="23" w16cid:durableId="350650269">
+    <w:abstractNumId w:val="11"/>
   </w:num>
 </w:numbering>
 </file>
@@ -7909,7 +12586,6 @@
   <w:style w:type="character" w:default="1" w:styleId="DefaultParagraphFont">
     <w:name w:val="Default Paragraph Font"/>
     <w:uiPriority w:val="1"/>
-    <w:semiHidden/>
     <w:unhideWhenUsed/>
   </w:style>
   <w:style w:type="table" w:default="1" w:styleId="TableNormal">

</xml_diff>